<commit_message>
web beres + laporan 85% lagi
</commit_message>
<xml_diff>
--- a/Sample Laporan/7. BAB 5 REVISI.docx
+++ b/Sample Laporan/7. BAB 5 REVISI.docx
@@ -1,6 +1,6 @@
 
 <file path=word/document.xml><?xml version="1.0" encoding="utf-8"?>
-<w:document xmlns:wpc="http://schemas.microsoft.com/office/word/2010/wordprocessingCanvas" xmlns:mc="http://schemas.openxmlformats.org/markup-compatibility/2006" xmlns:o="urn:schemas-microsoft-com:office:office" xmlns:r="http://schemas.openxmlformats.org/officeDocument/2006/relationships" xmlns:m="http://schemas.openxmlformats.org/officeDocument/2006/math" xmlns:v="urn:schemas-microsoft-com:vml" xmlns:wp14="http://schemas.microsoft.com/office/word/2010/wordprocessingDrawing" xmlns:wp="http://schemas.openxmlformats.org/drawingml/2006/wordprocessingDrawing" xmlns:w10="urn:schemas-microsoft-com:office:word" xmlns:w="http://schemas.openxmlformats.org/wordprocessingml/2006/main" xmlns:w14="http://schemas.microsoft.com/office/word/2010/wordml" xmlns:w15="http://schemas.microsoft.com/office/word/2012/wordml" xmlns:wpg="http://schemas.microsoft.com/office/word/2010/wordprocessingGroup" xmlns:wpi="http://schemas.microsoft.com/office/word/2010/wordprocessingInk" xmlns:wne="http://schemas.microsoft.com/office/word/2006/wordml" xmlns:wps="http://schemas.microsoft.com/office/word/2010/wordprocessingShape" mc:Ignorable="w14 w15 wp14">
+<w:document xmlns:wpc="http://schemas.microsoft.com/office/word/2010/wordprocessingCanvas" xmlns:cx="http://schemas.microsoft.com/office/drawing/2014/chartex" xmlns:cx1="http://schemas.microsoft.com/office/drawing/2015/9/8/chartex" xmlns:cx2="http://schemas.microsoft.com/office/drawing/2015/10/21/chartex" xmlns:cx3="http://schemas.microsoft.com/office/drawing/2016/5/9/chartex" xmlns:cx4="http://schemas.microsoft.com/office/drawing/2016/5/10/chartex" xmlns:cx5="http://schemas.microsoft.com/office/drawing/2016/5/11/chartex" xmlns:cx6="http://schemas.microsoft.com/office/drawing/2016/5/12/chartex" xmlns:cx7="http://schemas.microsoft.com/office/drawing/2016/5/13/chartex" xmlns:cx8="http://schemas.microsoft.com/office/drawing/2016/5/14/chartex" xmlns:mc="http://schemas.openxmlformats.org/markup-compatibility/2006" xmlns:aink="http://schemas.microsoft.com/office/drawing/2016/ink" xmlns:am3d="http://schemas.microsoft.com/office/drawing/2017/model3d" xmlns:o="urn:schemas-microsoft-com:office:office" xmlns:r="http://schemas.openxmlformats.org/officeDocument/2006/relationships" xmlns:m="http://schemas.openxmlformats.org/officeDocument/2006/math" xmlns:v="urn:schemas-microsoft-com:vml" xmlns:wp14="http://schemas.microsoft.com/office/word/2010/wordprocessingDrawing" xmlns:wp="http://schemas.openxmlformats.org/drawingml/2006/wordprocessingDrawing" xmlns:w10="urn:schemas-microsoft-com:office:word" xmlns:w="http://schemas.openxmlformats.org/wordprocessingml/2006/main" xmlns:w14="http://schemas.microsoft.com/office/word/2010/wordml" xmlns:w15="http://schemas.microsoft.com/office/word/2012/wordml" xmlns:w16cid="http://schemas.microsoft.com/office/word/2016/wordml/cid" xmlns:w16se="http://schemas.microsoft.com/office/word/2015/wordml/symex" xmlns:wpg="http://schemas.microsoft.com/office/word/2010/wordprocessingGroup" xmlns:wpi="http://schemas.microsoft.com/office/word/2010/wordprocessingInk" xmlns:wne="http://schemas.microsoft.com/office/word/2006/wordml" xmlns:wps="http://schemas.microsoft.com/office/word/2010/wordprocessingShape" mc:Ignorable="w14 w15 w16se w16cid wp14">
   <w:body>
     <w:p>
       <w:pPr>
@@ -20,7 +20,28 @@
           <w:sz w:val="24"/>
           <w:szCs w:val="24"/>
         </w:rPr>
-        <w:t>BAB V</w:t>
+        <w:t xml:space="preserve">BAB </w:t>
+      </w:r>
+      <w:r>
+        <w:rPr>
+          <w:rFonts w:ascii="Times New Roman" w:hAnsi="Times New Roman" w:cs="Times New Roman"/>
+          <w:b/>
+          <w:sz w:val="24"/>
+          <w:szCs w:val="24"/>
+          <w:lang w:val="en-US"/>
+        </w:rPr>
+        <w:t>I</w:t>
+      </w:r>
+      <w:bookmarkStart w:id="0" w:name="_GoBack"/>
+      <w:bookmarkEnd w:id="0"/>
+      <w:r>
+        <w:rPr>
+          <w:rFonts w:ascii="Times New Roman" w:hAnsi="Times New Roman" w:cs="Times New Roman"/>
+          <w:b/>
+          <w:sz w:val="24"/>
+          <w:szCs w:val="24"/>
+        </w:rPr>
+        <w:t>V</w:t>
       </w:r>
     </w:p>
     <w:p>
@@ -966,7 +987,45 @@
           <w:sz w:val="24"/>
           <w:szCs w:val="24"/>
         </w:rPr>
-        <w:t>Berikut database website informasi UPZ Kecamatan Tanggeung (studi kasus: UPZ Kecamatan Tanggeung) y</w:t>
+        <w:t>Berikut database website</w:t>
+      </w:r>
+      <w:r>
+        <w:rPr>
+          <w:rFonts w:ascii="Times New Roman" w:hAnsi="Times New Roman"/>
+          <w:color w:val="FF0000"/>
+          <w:sz w:val="24"/>
+          <w:szCs w:val="24"/>
+          <w:lang w:val="en-US"/>
+        </w:rPr>
+        <w:t xml:space="preserve"> Share</w:t>
+      </w:r>
+      <w:r>
+        <w:rPr>
+          <w:rFonts w:ascii="Times New Roman" w:hAnsi="Times New Roman"/>
+          <w:color w:val="FF0000"/>
+          <w:sz w:val="24"/>
+          <w:szCs w:val="24"/>
+        </w:rPr>
+        <w:t xml:space="preserve"> </w:t>
+      </w:r>
+      <w:r>
+        <w:rPr>
+          <w:rFonts w:ascii="Times New Roman" w:hAnsi="Times New Roman"/>
+          <w:color w:val="FF0000"/>
+          <w:sz w:val="24"/>
+          <w:szCs w:val="24"/>
+          <w:lang w:val="en-US"/>
+        </w:rPr>
+        <w:t xml:space="preserve">Travel </w:t>
+      </w:r>
+      <w:r>
+        <w:rPr>
+          <w:rFonts w:ascii="Times New Roman" w:hAnsi="Times New Roman"/>
+          <w:color w:val="FF0000"/>
+          <w:sz w:val="24"/>
+          <w:szCs w:val="24"/>
+        </w:rPr>
+        <w:t>y</w:t>
       </w:r>
       <w:r>
         <w:rPr>
@@ -1011,10 +1070,10 @@
           <w:lang w:val="en-US"/>
         </w:rPr>
         <w:drawing>
-          <wp:inline distT="0" distB="0" distL="0" distR="0">
-            <wp:extent cx="1849755" cy="1223010"/>
-            <wp:effectExtent l="19050" t="0" r="0" b="0"/>
-            <wp:docPr id="4" name="Picture 1" descr="H:\Untitled.jpg"/>
+          <wp:inline distT="0" distB="0" distL="0" distR="0" wp14:anchorId="1CB0AB96" wp14:editId="0593045A">
+            <wp:extent cx="1133475" cy="752475"/>
+            <wp:effectExtent l="0" t="0" r="0" b="0"/>
+            <wp:docPr id="1" name="Picture 1"/>
             <wp:cNvGraphicFramePr>
               <a:graphicFrameLocks xmlns:a="http://schemas.openxmlformats.org/drawingml/2006/main" noChangeAspect="1"/>
             </wp:cNvGraphicFramePr>
@@ -1022,33 +1081,29 @@
               <a:graphicData uri="http://schemas.openxmlformats.org/drawingml/2006/picture">
                 <pic:pic xmlns:pic="http://schemas.openxmlformats.org/drawingml/2006/picture">
                   <pic:nvPicPr>
-                    <pic:cNvPr id="0" name="Picture 1" descr="H:\Untitled.jpg"/>
-                    <pic:cNvPicPr>
-                      <a:picLocks noChangeAspect="1" noChangeArrowheads="1"/>
-                    </pic:cNvPicPr>
+                    <pic:cNvPr id="1" name="saea.png"/>
+                    <pic:cNvPicPr/>
                   </pic:nvPicPr>
                   <pic:blipFill>
-                    <a:blip r:embed="rId8"/>
-                    <a:srcRect/>
+                    <a:blip r:embed="rId8">
+                      <a:extLst>
+                        <a:ext uri="{28A0092B-C50C-407E-A947-70E740481C1C}">
+                          <a14:useLocalDpi xmlns:a14="http://schemas.microsoft.com/office/drawing/2010/main" val="0"/>
+                        </a:ext>
+                      </a:extLst>
+                    </a:blip>
                     <a:stretch>
                       <a:fillRect/>
                     </a:stretch>
                   </pic:blipFill>
-                  <pic:spPr bwMode="auto">
+                  <pic:spPr>
                     <a:xfrm>
                       <a:off x="0" y="0"/>
-                      <a:ext cx="1849755" cy="1223010"/>
+                      <a:ext cx="1133635" cy="752581"/>
                     </a:xfrm>
                     <a:prstGeom prst="rect">
                       <a:avLst/>
                     </a:prstGeom>
-                    <a:noFill/>
-                    <a:ln w="9525">
-                      <a:noFill/>
-                      <a:miter lim="800000"/>
-                      <a:headEnd/>
-                      <a:tailEnd/>
-                    </a:ln>
                   </pic:spPr>
                 </pic:pic>
               </a:graphicData>
@@ -1157,46 +1212,6 @@
     </w:p>
     <w:p>
       <w:pPr>
-        <w:pStyle w:val="ListParagraph"/>
-        <w:numPr>
-          <w:ilvl w:val="0"/>
-          <w:numId w:val="16"/>
-        </w:numPr>
-        <w:tabs>
-          <w:tab w:val="center" w:pos="4394"/>
-          <w:tab w:val="left" w:pos="7065"/>
-        </w:tabs>
-        <w:spacing w:line="480" w:lineRule="auto"/>
-        <w:rPr>
-          <w:rFonts w:ascii="Times New Roman" w:hAnsi="Times New Roman"/>
-          <w:color w:val="FF0000"/>
-          <w:sz w:val="24"/>
-          <w:szCs w:val="24"/>
-        </w:rPr>
-      </w:pPr>
-      <w:r>
-        <w:rPr>
-          <w:rFonts w:ascii="Times New Roman" w:hAnsi="Times New Roman"/>
-          <w:color w:val="FF0000"/>
-          <w:sz w:val="24"/>
-          <w:szCs w:val="24"/>
-        </w:rPr>
-        <w:lastRenderedPageBreak/>
-        <w:t xml:space="preserve">Tabel </w:t>
-      </w:r>
-      <w:r>
-        <w:rPr>
-          <w:rFonts w:ascii="Times New Roman" w:hAnsi="Times New Roman"/>
-          <w:color w:val="FF0000"/>
-          <w:sz w:val="24"/>
-          <w:szCs w:val="24"/>
-          <w:lang w:val="en-US"/>
-        </w:rPr>
-        <w:t>Admin</w:t>
-      </w:r>
-    </w:p>
-    <w:p>
-      <w:pPr>
         <w:tabs>
           <w:tab w:val="center" w:pos="4394"/>
           <w:tab w:val="left" w:pos="7065"/>
@@ -1208,48 +1223,8 @@
           <w:color w:val="FF0000"/>
           <w:sz w:val="24"/>
           <w:szCs w:val="24"/>
-          <w:lang w:val="en-US"/>
-        </w:rPr>
-      </w:pPr>
-      <w:r>
-        <w:rPr>
-          <w:rFonts w:ascii="Times New Roman" w:hAnsi="Times New Roman"/>
-          <w:color w:val="FF0000"/>
-          <w:sz w:val="24"/>
-          <w:szCs w:val="24"/>
-          <w:lang w:val="en-US"/>
-        </w:rPr>
-        <w:tab/>
-      </w:r>
-      <w:r>
-        <w:rPr>
-          <w:rFonts w:ascii="Times New Roman" w:hAnsi="Times New Roman"/>
-          <w:color w:val="FF0000"/>
-          <w:sz w:val="24"/>
-          <w:szCs w:val="24"/>
-        </w:rPr>
-        <w:t>Tabel admin merupakan tabel yang digunakan sebagai tempat penyimpanan yang berkaitan dengan admin. berikut tabel admin dapat dilihat pada Gambar</w:t>
-      </w:r>
-      <w:r>
-        <w:rPr>
-          <w:rFonts w:ascii="Times New Roman" w:hAnsi="Times New Roman"/>
-          <w:color w:val="FF0000"/>
-          <w:sz w:val="24"/>
-          <w:szCs w:val="24"/>
-          <w:lang w:val="en-US"/>
-        </w:rPr>
-        <w:t xml:space="preserve"> 5.2</w:t>
-      </w:r>
-      <w:r>
-        <w:rPr>
-          <w:rFonts w:ascii="Times New Roman" w:hAnsi="Times New Roman"/>
-          <w:color w:val="FF0000"/>
-          <w:sz w:val="24"/>
-          <w:szCs w:val="24"/>
-          <w:lang w:val="en-US"/>
-        </w:rPr>
-        <w:t xml:space="preserve"> </w:t>
-      </w:r>
+        </w:rPr>
+      </w:pPr>
     </w:p>
     <w:p>
       <w:pPr>
@@ -1264,23 +1239,158 @@
           <w:color w:val="FF0000"/>
           <w:sz w:val="24"/>
           <w:szCs w:val="24"/>
-          <w:lang w:val="en-US"/>
-        </w:rPr>
-      </w:pPr>
-      <w:r>
-        <w:rPr>
-          <w:rFonts w:ascii="Times New Roman" w:hAnsi="Times New Roman"/>
+        </w:rPr>
+      </w:pPr>
+      <w:r>
+        <w:rPr>
+          <w:rFonts w:ascii="Times New Roman" w:hAnsi="Times New Roman"/>
+          <w:color w:val="FF0000"/>
+          <w:sz w:val="24"/>
+          <w:szCs w:val="24"/>
+          <w:lang w:val="en-US"/>
+        </w:rPr>
+        <w:lastRenderedPageBreak/>
+        <w:t>1.</w:t>
+      </w:r>
+      <w:r>
+        <w:rPr>
+          <w:rFonts w:ascii="Times New Roman" w:hAnsi="Times New Roman"/>
+          <w:color w:val="FF0000"/>
+          <w:sz w:val="24"/>
+          <w:szCs w:val="24"/>
+        </w:rPr>
+        <w:t xml:space="preserve">Tabel </w:t>
+      </w:r>
+      <w:r>
+        <w:rPr>
+          <w:rFonts w:ascii="Times New Roman" w:hAnsi="Times New Roman"/>
+          <w:color w:val="FF0000"/>
+          <w:sz w:val="24"/>
+          <w:szCs w:val="24"/>
+          <w:lang w:val="en-US"/>
+        </w:rPr>
+        <w:t>User</w:t>
+      </w:r>
+    </w:p>
+    <w:p>
+      <w:pPr>
+        <w:tabs>
+          <w:tab w:val="center" w:pos="4394"/>
+          <w:tab w:val="left" w:pos="7065"/>
+        </w:tabs>
+        <w:spacing w:line="480" w:lineRule="auto"/>
+        <w:ind w:left="360"/>
+        <w:rPr>
+          <w:rFonts w:ascii="Times New Roman" w:hAnsi="Times New Roman"/>
+          <w:color w:val="FF0000"/>
+          <w:sz w:val="24"/>
+          <w:szCs w:val="24"/>
+          <w:lang w:val="en-US"/>
+        </w:rPr>
+      </w:pPr>
+      <w:r>
+        <w:rPr>
+          <w:rFonts w:ascii="Times New Roman" w:hAnsi="Times New Roman"/>
+          <w:color w:val="FF0000"/>
+          <w:sz w:val="24"/>
+          <w:szCs w:val="24"/>
+          <w:lang w:val="en-US"/>
+        </w:rPr>
+        <w:tab/>
+      </w:r>
+      <w:r>
+        <w:rPr>
+          <w:rFonts w:ascii="Times New Roman" w:hAnsi="Times New Roman"/>
+          <w:color w:val="FF0000"/>
+          <w:sz w:val="24"/>
+          <w:szCs w:val="24"/>
+        </w:rPr>
+        <w:t xml:space="preserve">Tabel admin merupakan tabel yang digunakan sebagai tempat penyimpanan yang berkaitan dengan </w:t>
+      </w:r>
+      <w:r>
+        <w:rPr>
+          <w:rFonts w:ascii="Times New Roman" w:hAnsi="Times New Roman"/>
+          <w:color w:val="FF0000"/>
+          <w:sz w:val="24"/>
+          <w:szCs w:val="24"/>
+          <w:lang w:val="en-US"/>
+        </w:rPr>
+        <w:t>user</w:t>
+      </w:r>
+      <w:r>
+        <w:rPr>
+          <w:rFonts w:ascii="Times New Roman" w:hAnsi="Times New Roman"/>
+          <w:color w:val="FF0000"/>
+          <w:sz w:val="24"/>
+          <w:szCs w:val="24"/>
+        </w:rPr>
+        <w:t>. berikut tabel</w:t>
+      </w:r>
+      <w:r>
+        <w:rPr>
+          <w:rFonts w:ascii="Times New Roman" w:hAnsi="Times New Roman"/>
+          <w:color w:val="FF0000"/>
+          <w:sz w:val="24"/>
+          <w:szCs w:val="24"/>
+          <w:lang w:val="en-US"/>
+        </w:rPr>
+        <w:t xml:space="preserve"> member</w:t>
+      </w:r>
+      <w:r>
+        <w:rPr>
+          <w:rFonts w:ascii="Times New Roman" w:hAnsi="Times New Roman"/>
+          <w:color w:val="FF0000"/>
+          <w:sz w:val="24"/>
+          <w:szCs w:val="24"/>
+        </w:rPr>
+        <w:t xml:space="preserve"> dapat dilihat pada Gambar</w:t>
+      </w:r>
+      <w:r>
+        <w:rPr>
+          <w:rFonts w:ascii="Times New Roman" w:hAnsi="Times New Roman"/>
+          <w:color w:val="FF0000"/>
+          <w:sz w:val="24"/>
+          <w:szCs w:val="24"/>
+          <w:lang w:val="en-US"/>
+        </w:rPr>
+        <w:t xml:space="preserve"> 5.2</w:t>
+      </w:r>
+      <w:r>
+        <w:rPr>
+          <w:rFonts w:ascii="Times New Roman" w:hAnsi="Times New Roman"/>
+          <w:color w:val="FF0000"/>
+          <w:sz w:val="24"/>
+          <w:szCs w:val="24"/>
+          <w:lang w:val="en-US"/>
+        </w:rPr>
+        <w:t xml:space="preserve"> </w:t>
+      </w:r>
+    </w:p>
+    <w:p>
+      <w:pPr>
+        <w:tabs>
+          <w:tab w:val="center" w:pos="4394"/>
+          <w:tab w:val="left" w:pos="7065"/>
+        </w:tabs>
+        <w:spacing w:line="480" w:lineRule="auto"/>
+        <w:ind w:left="360"/>
+        <w:rPr>
+          <w:rFonts w:ascii="Times New Roman" w:hAnsi="Times New Roman"/>
+          <w:color w:val="FF0000"/>
+          <w:sz w:val="24"/>
+          <w:szCs w:val="24"/>
+          <w:lang w:val="en-US"/>
+        </w:rPr>
+      </w:pPr>
+      <w:r>
+        <w:rPr>
           <w:noProof/>
-          <w:color w:val="FF0000"/>
-          <w:sz w:val="24"/>
-          <w:szCs w:val="24"/>
-          <w:lang w:val="en-US"/>
         </w:rPr>
         <w:drawing>
-          <wp:inline distT="0" distB="0" distL="0" distR="0">
-            <wp:extent cx="5039995" cy="1286510"/>
-            <wp:effectExtent l="19050" t="0" r="8255" b="0"/>
-            <wp:docPr id="5" name="Picture 2" descr="H:\struktur admin.jpg"/>
+          <wp:inline distT="0" distB="0" distL="0" distR="0" wp14:anchorId="1C697BF6" wp14:editId="15C55CEB">
+            <wp:extent cx="4972744" cy="1762371"/>
+            <wp:effectExtent l="0" t="0" r="0" b="0"/>
+            <wp:docPr id="15" name="Picture 15"/>
             <wp:cNvGraphicFramePr>
               <a:graphicFrameLocks xmlns:a="http://schemas.openxmlformats.org/drawingml/2006/main" noChangeAspect="1"/>
             </wp:cNvGraphicFramePr>
@@ -1288,33 +1398,29 @@
               <a:graphicData uri="http://schemas.openxmlformats.org/drawingml/2006/picture">
                 <pic:pic xmlns:pic="http://schemas.openxmlformats.org/drawingml/2006/picture">
                   <pic:nvPicPr>
-                    <pic:cNvPr id="0" name="Picture 2" descr="H:\struktur admin.jpg"/>
-                    <pic:cNvPicPr>
-                      <a:picLocks noChangeAspect="1" noChangeArrowheads="1"/>
-                    </pic:cNvPicPr>
+                    <pic:cNvPr id="15" name="artikel.png"/>
+                    <pic:cNvPicPr/>
                   </pic:nvPicPr>
                   <pic:blipFill>
-                    <a:blip r:embed="rId9"/>
-                    <a:srcRect/>
+                    <a:blip r:embed="rId9">
+                      <a:extLst>
+                        <a:ext uri="{28A0092B-C50C-407E-A947-70E740481C1C}">
+                          <a14:useLocalDpi xmlns:a14="http://schemas.microsoft.com/office/drawing/2010/main" val="0"/>
+                        </a:ext>
+                      </a:extLst>
+                    </a:blip>
                     <a:stretch>
                       <a:fillRect/>
                     </a:stretch>
                   </pic:blipFill>
-                  <pic:spPr bwMode="auto">
+                  <pic:spPr>
                     <a:xfrm>
                       <a:off x="0" y="0"/>
-                      <a:ext cx="5039995" cy="1286510"/>
+                      <a:ext cx="4972744" cy="1762371"/>
                     </a:xfrm>
                     <a:prstGeom prst="rect">
                       <a:avLst/>
                     </a:prstGeom>
-                    <a:noFill/>
-                    <a:ln w="9525">
-                      <a:noFill/>
-                      <a:miter lim="800000"/>
-                      <a:headEnd/>
-                      <a:tailEnd/>
-                    </a:ln>
                   </pic:spPr>
                 </pic:pic>
               </a:graphicData>
@@ -1361,8 +1467,9 @@
           <w:szCs w:val="24"/>
           <w:lang w:val="en-US"/>
         </w:rPr>
-        <w:t xml:space="preserve"> 5.2 </w:t>
-      </w:r>
+        <w:t xml:space="preserve"> </w:t>
+      </w:r>
+      <w:proofErr w:type="gramStart"/>
       <w:r>
         <w:rPr>
           <w:rFonts w:ascii="Times New Roman" w:hAnsi="Times New Roman"/>
@@ -1372,8 +1479,20 @@
           <w:szCs w:val="24"/>
           <w:lang w:val="en-US"/>
         </w:rPr>
+        <w:t xml:space="preserve">5.2 </w:t>
+      </w:r>
+      <w:r>
+        <w:rPr>
+          <w:rFonts w:ascii="Times New Roman" w:hAnsi="Times New Roman"/>
+          <w:i/>
+          <w:color w:val="FF0000"/>
+          <w:sz w:val="24"/>
+          <w:szCs w:val="24"/>
+          <w:lang w:val="en-US"/>
+        </w:rPr>
         <w:t xml:space="preserve"> </w:t>
       </w:r>
+      <w:proofErr w:type="spellStart"/>
       <w:r>
         <w:rPr>
           <w:rFonts w:ascii="Times New Roman" w:hAnsi="Times New Roman"/>
@@ -1383,16 +1502,35 @@
           <w:szCs w:val="24"/>
           <w:lang w:val="en-US"/>
         </w:rPr>
-        <w:t>Tabel Admin</w:t>
+        <w:t>Tabel</w:t>
+      </w:r>
+      <w:proofErr w:type="spellEnd"/>
+      <w:proofErr w:type="gramEnd"/>
+      <w:r>
+        <w:rPr>
+          <w:rFonts w:ascii="Times New Roman" w:hAnsi="Times New Roman"/>
+          <w:i/>
+          <w:color w:val="FF0000"/>
+          <w:sz w:val="24"/>
+          <w:szCs w:val="24"/>
+          <w:lang w:val="en-US"/>
+        </w:rPr>
+        <w:t xml:space="preserve"> </w:t>
+      </w:r>
+      <w:r>
+        <w:rPr>
+          <w:rFonts w:ascii="Times New Roman" w:hAnsi="Times New Roman"/>
+          <w:i/>
+          <w:color w:val="FF0000"/>
+          <w:sz w:val="24"/>
+          <w:szCs w:val="24"/>
+          <w:lang w:val="en-US"/>
+        </w:rPr>
+        <w:t>User</w:t>
       </w:r>
     </w:p>
     <w:p>
       <w:pPr>
-        <w:pStyle w:val="ListParagraph"/>
-        <w:numPr>
-          <w:ilvl w:val="0"/>
-          <w:numId w:val="16"/>
-        </w:numPr>
         <w:tabs>
           <w:tab w:val="center" w:pos="4394"/>
           <w:tab w:val="left" w:pos="7065"/>
@@ -1403,17 +1541,50 @@
           <w:color w:val="FF0000"/>
           <w:sz w:val="24"/>
           <w:szCs w:val="24"/>
-        </w:rPr>
-      </w:pPr>
-      <w:r>
-        <w:rPr>
-          <w:rFonts w:ascii="Times New Roman" w:hAnsi="Times New Roman"/>
-          <w:color w:val="FF0000"/>
-          <w:sz w:val="24"/>
-          <w:szCs w:val="24"/>
-        </w:rPr>
-        <w:t>Tabel Dkm</w:t>
-      </w:r>
+          <w:lang w:val="en-US"/>
+        </w:rPr>
+      </w:pPr>
+      <w:r>
+        <w:rPr>
+          <w:rFonts w:ascii="Times New Roman" w:hAnsi="Times New Roman"/>
+          <w:color w:val="FF0000"/>
+          <w:sz w:val="24"/>
+          <w:szCs w:val="24"/>
+          <w:lang w:val="en-US"/>
+        </w:rPr>
+        <w:t>2.</w:t>
+      </w:r>
+      <w:r>
+        <w:rPr>
+          <w:rFonts w:ascii="Times New Roman" w:hAnsi="Times New Roman"/>
+          <w:color w:val="FF0000"/>
+          <w:sz w:val="24"/>
+          <w:szCs w:val="24"/>
+          <w:lang w:val="en-US"/>
+        </w:rPr>
+        <w:t xml:space="preserve"> </w:t>
+      </w:r>
+      <w:r>
+        <w:rPr>
+          <w:rFonts w:ascii="Times New Roman" w:hAnsi="Times New Roman"/>
+          <w:color w:val="FF0000"/>
+          <w:sz w:val="24"/>
+          <w:szCs w:val="24"/>
+        </w:rPr>
+        <w:t xml:space="preserve">Tabel </w:t>
+      </w:r>
+      <w:proofErr w:type="spellStart"/>
+      <w:r>
+        <w:rPr>
+          <w:rFonts w:ascii="Times New Roman" w:hAnsi="Times New Roman"/>
+          <w:color w:val="FF0000"/>
+          <w:sz w:val="24"/>
+          <w:szCs w:val="24"/>
+          <w:lang w:val="en-US"/>
+        </w:rPr>
+        <w:t>Komentar</w:t>
+      </w:r>
+      <w:proofErr w:type="spellEnd"/>
     </w:p>
     <w:p>
       <w:pPr>
@@ -1427,15 +1598,269 @@
           <w:lang w:val="en-US"/>
         </w:rPr>
       </w:pPr>
-      <w:r>
-        <w:rPr>
-          <w:rFonts w:ascii="Times New Roman" w:hAnsi="Times New Roman"/>
-          <w:color w:val="FF0000"/>
-          <w:sz w:val="24"/>
-          <w:szCs w:val="24"/>
-          <w:lang w:val="en-US"/>
-        </w:rPr>
-        <w:t>Tabel DKM merupakan tabel yang digunakan sebagai tempat penyimpanan yang berkaitan dengan data DKM, dapat dilihat pada Gambar</w:t>
+      <w:proofErr w:type="spellStart"/>
+      <w:r>
+        <w:rPr>
+          <w:rFonts w:ascii="Times New Roman" w:hAnsi="Times New Roman"/>
+          <w:color w:val="FF0000"/>
+          <w:sz w:val="24"/>
+          <w:szCs w:val="24"/>
+          <w:lang w:val="en-US"/>
+        </w:rPr>
+        <w:t>Tabel</w:t>
+      </w:r>
+      <w:proofErr w:type="spellEnd"/>
+      <w:r>
+        <w:rPr>
+          <w:rFonts w:ascii="Times New Roman" w:hAnsi="Times New Roman"/>
+          <w:color w:val="FF0000"/>
+          <w:sz w:val="24"/>
+          <w:szCs w:val="24"/>
+          <w:lang w:val="en-US"/>
+        </w:rPr>
+        <w:t xml:space="preserve"> </w:t>
+      </w:r>
+      <w:proofErr w:type="spellStart"/>
+      <w:r>
+        <w:rPr>
+          <w:rFonts w:ascii="Times New Roman" w:hAnsi="Times New Roman"/>
+          <w:color w:val="FF0000"/>
+          <w:sz w:val="24"/>
+          <w:szCs w:val="24"/>
+          <w:lang w:val="en-US"/>
+        </w:rPr>
+        <w:t>Komentar</w:t>
+      </w:r>
+      <w:proofErr w:type="spellEnd"/>
+      <w:r>
+        <w:rPr>
+          <w:rFonts w:ascii="Times New Roman" w:hAnsi="Times New Roman"/>
+          <w:color w:val="FF0000"/>
+          <w:sz w:val="24"/>
+          <w:szCs w:val="24"/>
+          <w:lang w:val="en-US"/>
+        </w:rPr>
+        <w:t xml:space="preserve"> </w:t>
+      </w:r>
+      <w:proofErr w:type="spellStart"/>
+      <w:r>
+        <w:rPr>
+          <w:rFonts w:ascii="Times New Roman" w:hAnsi="Times New Roman"/>
+          <w:color w:val="FF0000"/>
+          <w:sz w:val="24"/>
+          <w:szCs w:val="24"/>
+          <w:lang w:val="en-US"/>
+        </w:rPr>
+        <w:t>merupakan</w:t>
+      </w:r>
+      <w:proofErr w:type="spellEnd"/>
+      <w:r>
+        <w:rPr>
+          <w:rFonts w:ascii="Times New Roman" w:hAnsi="Times New Roman"/>
+          <w:color w:val="FF0000"/>
+          <w:sz w:val="24"/>
+          <w:szCs w:val="24"/>
+          <w:lang w:val="en-US"/>
+        </w:rPr>
+        <w:t xml:space="preserve"> </w:t>
+      </w:r>
+      <w:proofErr w:type="spellStart"/>
+      <w:r>
+        <w:rPr>
+          <w:rFonts w:ascii="Times New Roman" w:hAnsi="Times New Roman"/>
+          <w:color w:val="FF0000"/>
+          <w:sz w:val="24"/>
+          <w:szCs w:val="24"/>
+          <w:lang w:val="en-US"/>
+        </w:rPr>
+        <w:t>tabel</w:t>
+      </w:r>
+      <w:proofErr w:type="spellEnd"/>
+      <w:r>
+        <w:rPr>
+          <w:rFonts w:ascii="Times New Roman" w:hAnsi="Times New Roman"/>
+          <w:color w:val="FF0000"/>
+          <w:sz w:val="24"/>
+          <w:szCs w:val="24"/>
+          <w:lang w:val="en-US"/>
+        </w:rPr>
+        <w:t xml:space="preserve"> yang </w:t>
+      </w:r>
+      <w:proofErr w:type="spellStart"/>
+      <w:r>
+        <w:rPr>
+          <w:rFonts w:ascii="Times New Roman" w:hAnsi="Times New Roman"/>
+          <w:color w:val="FF0000"/>
+          <w:sz w:val="24"/>
+          <w:szCs w:val="24"/>
+          <w:lang w:val="en-US"/>
+        </w:rPr>
+        <w:t>digunakan</w:t>
+      </w:r>
+      <w:proofErr w:type="spellEnd"/>
+      <w:r>
+        <w:rPr>
+          <w:rFonts w:ascii="Times New Roman" w:hAnsi="Times New Roman"/>
+          <w:color w:val="FF0000"/>
+          <w:sz w:val="24"/>
+          <w:szCs w:val="24"/>
+          <w:lang w:val="en-US"/>
+        </w:rPr>
+        <w:t xml:space="preserve"> </w:t>
+      </w:r>
+      <w:proofErr w:type="spellStart"/>
+      <w:r>
+        <w:rPr>
+          <w:rFonts w:ascii="Times New Roman" w:hAnsi="Times New Roman"/>
+          <w:color w:val="FF0000"/>
+          <w:sz w:val="24"/>
+          <w:szCs w:val="24"/>
+          <w:lang w:val="en-US"/>
+        </w:rPr>
+        <w:t>sebagai</w:t>
+      </w:r>
+      <w:proofErr w:type="spellEnd"/>
+      <w:r>
+        <w:rPr>
+          <w:rFonts w:ascii="Times New Roman" w:hAnsi="Times New Roman"/>
+          <w:color w:val="FF0000"/>
+          <w:sz w:val="24"/>
+          <w:szCs w:val="24"/>
+          <w:lang w:val="en-US"/>
+        </w:rPr>
+        <w:t xml:space="preserve"> </w:t>
+      </w:r>
+      <w:proofErr w:type="spellStart"/>
+      <w:r>
+        <w:rPr>
+          <w:rFonts w:ascii="Times New Roman" w:hAnsi="Times New Roman"/>
+          <w:color w:val="FF0000"/>
+          <w:sz w:val="24"/>
+          <w:szCs w:val="24"/>
+          <w:lang w:val="en-US"/>
+        </w:rPr>
+        <w:t>tempat</w:t>
+      </w:r>
+      <w:proofErr w:type="spellEnd"/>
+      <w:r>
+        <w:rPr>
+          <w:rFonts w:ascii="Times New Roman" w:hAnsi="Times New Roman"/>
+          <w:color w:val="FF0000"/>
+          <w:sz w:val="24"/>
+          <w:szCs w:val="24"/>
+          <w:lang w:val="en-US"/>
+        </w:rPr>
+        <w:t xml:space="preserve"> </w:t>
+      </w:r>
+      <w:proofErr w:type="spellStart"/>
+      <w:r>
+        <w:rPr>
+          <w:rFonts w:ascii="Times New Roman" w:hAnsi="Times New Roman"/>
+          <w:color w:val="FF0000"/>
+          <w:sz w:val="24"/>
+          <w:szCs w:val="24"/>
+          <w:lang w:val="en-US"/>
+        </w:rPr>
+        <w:t>penyimpanan</w:t>
+      </w:r>
+      <w:proofErr w:type="spellEnd"/>
+      <w:r>
+        <w:rPr>
+          <w:rFonts w:ascii="Times New Roman" w:hAnsi="Times New Roman"/>
+          <w:color w:val="FF0000"/>
+          <w:sz w:val="24"/>
+          <w:szCs w:val="24"/>
+          <w:lang w:val="en-US"/>
+        </w:rPr>
+        <w:t xml:space="preserve"> yang </w:t>
+      </w:r>
+      <w:proofErr w:type="spellStart"/>
+      <w:r>
+        <w:rPr>
+          <w:rFonts w:ascii="Times New Roman" w:hAnsi="Times New Roman"/>
+          <w:color w:val="FF0000"/>
+          <w:sz w:val="24"/>
+          <w:szCs w:val="24"/>
+          <w:lang w:val="en-US"/>
+        </w:rPr>
+        <w:t>berkaitan</w:t>
+      </w:r>
+      <w:proofErr w:type="spellEnd"/>
+      <w:r>
+        <w:rPr>
+          <w:rFonts w:ascii="Times New Roman" w:hAnsi="Times New Roman"/>
+          <w:color w:val="FF0000"/>
+          <w:sz w:val="24"/>
+          <w:szCs w:val="24"/>
+          <w:lang w:val="en-US"/>
+        </w:rPr>
+        <w:t xml:space="preserve"> </w:t>
+      </w:r>
+      <w:proofErr w:type="spellStart"/>
+      <w:r>
+        <w:rPr>
+          <w:rFonts w:ascii="Times New Roman" w:hAnsi="Times New Roman"/>
+          <w:color w:val="FF0000"/>
+          <w:sz w:val="24"/>
+          <w:szCs w:val="24"/>
+          <w:lang w:val="en-US"/>
+        </w:rPr>
+        <w:t>dengan</w:t>
+      </w:r>
+      <w:proofErr w:type="spellEnd"/>
+      <w:r>
+        <w:rPr>
+          <w:rFonts w:ascii="Times New Roman" w:hAnsi="Times New Roman"/>
+          <w:color w:val="FF0000"/>
+          <w:sz w:val="24"/>
+          <w:szCs w:val="24"/>
+          <w:lang w:val="en-US"/>
+        </w:rPr>
+        <w:t xml:space="preserve"> data DKM, </w:t>
+      </w:r>
+      <w:proofErr w:type="spellStart"/>
+      <w:r>
+        <w:rPr>
+          <w:rFonts w:ascii="Times New Roman" w:hAnsi="Times New Roman"/>
+          <w:color w:val="FF0000"/>
+          <w:sz w:val="24"/>
+          <w:szCs w:val="24"/>
+          <w:lang w:val="en-US"/>
+        </w:rPr>
+        <w:t>dapat</w:t>
+      </w:r>
+      <w:proofErr w:type="spellEnd"/>
+      <w:r>
+        <w:rPr>
+          <w:rFonts w:ascii="Times New Roman" w:hAnsi="Times New Roman"/>
+          <w:color w:val="FF0000"/>
+          <w:sz w:val="24"/>
+          <w:szCs w:val="24"/>
+          <w:lang w:val="en-US"/>
+        </w:rPr>
+        <w:t xml:space="preserve"> </w:t>
+      </w:r>
+      <w:proofErr w:type="spellStart"/>
+      <w:r>
+        <w:rPr>
+          <w:rFonts w:ascii="Times New Roman" w:hAnsi="Times New Roman"/>
+          <w:color w:val="FF0000"/>
+          <w:sz w:val="24"/>
+          <w:szCs w:val="24"/>
+          <w:lang w:val="en-US"/>
+        </w:rPr>
+        <w:t>dilihat</w:t>
+      </w:r>
+      <w:proofErr w:type="spellEnd"/>
+      <w:r>
+        <w:rPr>
+          <w:rFonts w:ascii="Times New Roman" w:hAnsi="Times New Roman"/>
+          <w:color w:val="FF0000"/>
+          <w:sz w:val="24"/>
+          <w:szCs w:val="24"/>
+          <w:lang w:val="en-US"/>
+        </w:rPr>
+        <w:t xml:space="preserve"> pada Gambar</w:t>
       </w:r>
       <w:r>
         <w:rPr>
@@ -1462,18 +1887,17 @@
       </w:pPr>
       <w:r>
         <w:rPr>
-          <w:rFonts w:ascii="Times New Roman" w:hAnsi="Times New Roman"/>
+          <w:rFonts w:ascii="Times New Roman" w:hAnsi="Times New Roman" w:cs="Times New Roman"/>
           <w:noProof/>
           <w:color w:val="FF0000"/>
           <w:sz w:val="24"/>
           <w:szCs w:val="24"/>
-          <w:lang w:val="en-US"/>
         </w:rPr>
         <w:drawing>
-          <wp:inline distT="0" distB="0" distL="0" distR="0">
-            <wp:extent cx="5039995" cy="723265"/>
-            <wp:effectExtent l="19050" t="0" r="8255" b="0"/>
-            <wp:docPr id="6" name="Picture 3" descr="H:\struktur dkm.jpg"/>
+          <wp:inline distT="0" distB="0" distL="0" distR="0" wp14:anchorId="780F302D" wp14:editId="79B8378A">
+            <wp:extent cx="4887007" cy="1724266"/>
+            <wp:effectExtent l="0" t="0" r="0" b="0"/>
+            <wp:docPr id="14" name="Picture 14"/>
             <wp:cNvGraphicFramePr>
               <a:graphicFrameLocks xmlns:a="http://schemas.openxmlformats.org/drawingml/2006/main" noChangeAspect="1"/>
             </wp:cNvGraphicFramePr>
@@ -1481,33 +1905,29 @@
               <a:graphicData uri="http://schemas.openxmlformats.org/drawingml/2006/picture">
                 <pic:pic xmlns:pic="http://schemas.openxmlformats.org/drawingml/2006/picture">
                   <pic:nvPicPr>
-                    <pic:cNvPr id="0" name="Picture 3" descr="H:\struktur dkm.jpg"/>
-                    <pic:cNvPicPr>
-                      <a:picLocks noChangeAspect="1" noChangeArrowheads="1"/>
-                    </pic:cNvPicPr>
+                    <pic:cNvPr id="14" name="artikel.png"/>
+                    <pic:cNvPicPr/>
                   </pic:nvPicPr>
                   <pic:blipFill>
-                    <a:blip r:embed="rId10"/>
-                    <a:srcRect/>
+                    <a:blip r:embed="rId10">
+                      <a:extLst>
+                        <a:ext uri="{28A0092B-C50C-407E-A947-70E740481C1C}">
+                          <a14:useLocalDpi xmlns:a14="http://schemas.microsoft.com/office/drawing/2010/main" val="0"/>
+                        </a:ext>
+                      </a:extLst>
+                    </a:blip>
                     <a:stretch>
                       <a:fillRect/>
                     </a:stretch>
                   </pic:blipFill>
-                  <pic:spPr bwMode="auto">
+                  <pic:spPr>
                     <a:xfrm>
                       <a:off x="0" y="0"/>
-                      <a:ext cx="5039995" cy="723265"/>
+                      <a:ext cx="4887007" cy="1724266"/>
                     </a:xfrm>
                     <a:prstGeom prst="rect">
                       <a:avLst/>
                     </a:prstGeom>
-                    <a:noFill/>
-                    <a:ln w="9525">
-                      <a:noFill/>
-                      <a:miter lim="800000"/>
-                      <a:headEnd/>
-                      <a:tailEnd/>
-                    </a:ln>
                   </pic:spPr>
                 </pic:pic>
               </a:graphicData>
@@ -1562,6 +1982,7 @@
         </w:rPr>
         <w:t xml:space="preserve"> </w:t>
       </w:r>
+      <w:proofErr w:type="spellStart"/>
       <w:r>
         <w:rPr>
           <w:rFonts w:ascii="Times New Roman" w:hAnsi="Times New Roman"/>
@@ -1571,15 +1992,40 @@
           <w:szCs w:val="24"/>
           <w:lang w:val="en-US"/>
         </w:rPr>
-        <w:t>Tabel DKM</w:t>
-      </w:r>
+        <w:t>Tabel</w:t>
+      </w:r>
+      <w:proofErr w:type="spellEnd"/>
+      <w:r>
+        <w:rPr>
+          <w:rFonts w:ascii="Times New Roman" w:hAnsi="Times New Roman"/>
+          <w:i/>
+          <w:color w:val="FF0000"/>
+          <w:sz w:val="24"/>
+          <w:szCs w:val="24"/>
+          <w:lang w:val="en-US"/>
+        </w:rPr>
+        <w:t xml:space="preserve"> </w:t>
+      </w:r>
+      <w:proofErr w:type="spellStart"/>
+      <w:r>
+        <w:rPr>
+          <w:rFonts w:ascii="Times New Roman" w:hAnsi="Times New Roman"/>
+          <w:i/>
+          <w:color w:val="FF0000"/>
+          <w:sz w:val="24"/>
+          <w:szCs w:val="24"/>
+          <w:lang w:val="en-US"/>
+        </w:rPr>
+        <w:t>Komentar</w:t>
+      </w:r>
+      <w:proofErr w:type="spellEnd"/>
     </w:p>
     <w:p>
       <w:pPr>
         <w:pStyle w:val="ListParagraph"/>
         <w:numPr>
           <w:ilvl w:val="0"/>
-          <w:numId w:val="16"/>
+          <w:numId w:val="1"/>
         </w:numPr>
         <w:rPr>
           <w:rFonts w:ascii="Times New Roman" w:hAnsi="Times New Roman"/>
@@ -1597,8 +2043,43 @@
           <w:szCs w:val="24"/>
           <w:lang w:val="en-US"/>
         </w:rPr>
-        <w:t>Tabel Desa</w:t>
-      </w:r>
+        <w:lastRenderedPageBreak/>
+        <w:t xml:space="preserve"> </w:t>
+      </w:r>
+      <w:proofErr w:type="spellStart"/>
+      <w:r>
+        <w:rPr>
+          <w:rFonts w:ascii="Times New Roman" w:hAnsi="Times New Roman"/>
+          <w:color w:val="FF0000"/>
+          <w:sz w:val="24"/>
+          <w:szCs w:val="24"/>
+          <w:lang w:val="en-US"/>
+        </w:rPr>
+        <w:t>Tabel</w:t>
+      </w:r>
+      <w:proofErr w:type="spellEnd"/>
+      <w:r>
+        <w:rPr>
+          <w:rFonts w:ascii="Times New Roman" w:hAnsi="Times New Roman"/>
+          <w:color w:val="FF0000"/>
+          <w:sz w:val="24"/>
+          <w:szCs w:val="24"/>
+          <w:lang w:val="en-US"/>
+        </w:rPr>
+        <w:t xml:space="preserve"> </w:t>
+      </w:r>
+      <w:proofErr w:type="spellStart"/>
+      <w:r>
+        <w:rPr>
+          <w:rFonts w:ascii="Times New Roman" w:hAnsi="Times New Roman"/>
+          <w:color w:val="FF0000"/>
+          <w:sz w:val="24"/>
+          <w:szCs w:val="24"/>
+          <w:lang w:val="en-US"/>
+        </w:rPr>
+        <w:t>Galeri</w:t>
+      </w:r>
+      <w:proofErr w:type="spellEnd"/>
     </w:p>
     <w:p>
       <w:pPr>
@@ -1612,15 +2093,301 @@
           <w:lang w:val="en-US"/>
         </w:rPr>
       </w:pPr>
-      <w:r>
-        <w:rPr>
-          <w:rFonts w:ascii="Times New Roman" w:hAnsi="Times New Roman"/>
-          <w:color w:val="FF0000"/>
-          <w:sz w:val="24"/>
-          <w:szCs w:val="24"/>
-          <w:lang w:val="en-US"/>
-        </w:rPr>
-        <w:t>Tabel Desa merupakan tabel yang digunakan sebagai tempat penyimpanan yang berkaitan dengan data Desa, dapat dilihat pada Gambar</w:t>
+      <w:proofErr w:type="spellStart"/>
+      <w:r>
+        <w:rPr>
+          <w:rFonts w:ascii="Times New Roman" w:hAnsi="Times New Roman"/>
+          <w:color w:val="FF0000"/>
+          <w:sz w:val="24"/>
+          <w:szCs w:val="24"/>
+          <w:lang w:val="en-US"/>
+        </w:rPr>
+        <w:t>Tabel</w:t>
+      </w:r>
+      <w:proofErr w:type="spellEnd"/>
+      <w:r>
+        <w:rPr>
+          <w:rFonts w:ascii="Times New Roman" w:hAnsi="Times New Roman"/>
+          <w:color w:val="FF0000"/>
+          <w:sz w:val="24"/>
+          <w:szCs w:val="24"/>
+          <w:lang w:val="en-US"/>
+        </w:rPr>
+        <w:t xml:space="preserve"> </w:t>
+      </w:r>
+      <w:proofErr w:type="spellStart"/>
+      <w:r>
+        <w:rPr>
+          <w:rFonts w:ascii="Times New Roman" w:hAnsi="Times New Roman"/>
+          <w:color w:val="FF0000"/>
+          <w:sz w:val="24"/>
+          <w:szCs w:val="24"/>
+          <w:lang w:val="en-US"/>
+        </w:rPr>
+        <w:t>Desa</w:t>
+      </w:r>
+      <w:proofErr w:type="spellEnd"/>
+      <w:r>
+        <w:rPr>
+          <w:rFonts w:ascii="Times New Roman" w:hAnsi="Times New Roman"/>
+          <w:color w:val="FF0000"/>
+          <w:sz w:val="24"/>
+          <w:szCs w:val="24"/>
+          <w:lang w:val="en-US"/>
+        </w:rPr>
+        <w:t xml:space="preserve"> </w:t>
+      </w:r>
+      <w:proofErr w:type="spellStart"/>
+      <w:r>
+        <w:rPr>
+          <w:rFonts w:ascii="Times New Roman" w:hAnsi="Times New Roman"/>
+          <w:color w:val="FF0000"/>
+          <w:sz w:val="24"/>
+          <w:szCs w:val="24"/>
+          <w:lang w:val="en-US"/>
+        </w:rPr>
+        <w:t>merupakan</w:t>
+      </w:r>
+      <w:proofErr w:type="spellEnd"/>
+      <w:r>
+        <w:rPr>
+          <w:rFonts w:ascii="Times New Roman" w:hAnsi="Times New Roman"/>
+          <w:color w:val="FF0000"/>
+          <w:sz w:val="24"/>
+          <w:szCs w:val="24"/>
+          <w:lang w:val="en-US"/>
+        </w:rPr>
+        <w:t xml:space="preserve"> </w:t>
+      </w:r>
+      <w:proofErr w:type="spellStart"/>
+      <w:r>
+        <w:rPr>
+          <w:rFonts w:ascii="Times New Roman" w:hAnsi="Times New Roman"/>
+          <w:color w:val="FF0000"/>
+          <w:sz w:val="24"/>
+          <w:szCs w:val="24"/>
+          <w:lang w:val="en-US"/>
+        </w:rPr>
+        <w:t>tabel</w:t>
+      </w:r>
+      <w:proofErr w:type="spellEnd"/>
+      <w:r>
+        <w:rPr>
+          <w:rFonts w:ascii="Times New Roman" w:hAnsi="Times New Roman"/>
+          <w:color w:val="FF0000"/>
+          <w:sz w:val="24"/>
+          <w:szCs w:val="24"/>
+          <w:lang w:val="en-US"/>
+        </w:rPr>
+        <w:t xml:space="preserve"> yang </w:t>
+      </w:r>
+      <w:proofErr w:type="spellStart"/>
+      <w:r>
+        <w:rPr>
+          <w:rFonts w:ascii="Times New Roman" w:hAnsi="Times New Roman"/>
+          <w:color w:val="FF0000"/>
+          <w:sz w:val="24"/>
+          <w:szCs w:val="24"/>
+          <w:lang w:val="en-US"/>
+        </w:rPr>
+        <w:t>digunakan</w:t>
+      </w:r>
+      <w:proofErr w:type="spellEnd"/>
+      <w:r>
+        <w:rPr>
+          <w:rFonts w:ascii="Times New Roman" w:hAnsi="Times New Roman"/>
+          <w:color w:val="FF0000"/>
+          <w:sz w:val="24"/>
+          <w:szCs w:val="24"/>
+          <w:lang w:val="en-US"/>
+        </w:rPr>
+        <w:t xml:space="preserve"> </w:t>
+      </w:r>
+      <w:proofErr w:type="spellStart"/>
+      <w:r>
+        <w:rPr>
+          <w:rFonts w:ascii="Times New Roman" w:hAnsi="Times New Roman"/>
+          <w:color w:val="FF0000"/>
+          <w:sz w:val="24"/>
+          <w:szCs w:val="24"/>
+          <w:lang w:val="en-US"/>
+        </w:rPr>
+        <w:t>sebagai</w:t>
+      </w:r>
+      <w:proofErr w:type="spellEnd"/>
+      <w:r>
+        <w:rPr>
+          <w:rFonts w:ascii="Times New Roman" w:hAnsi="Times New Roman"/>
+          <w:color w:val="FF0000"/>
+          <w:sz w:val="24"/>
+          <w:szCs w:val="24"/>
+          <w:lang w:val="en-US"/>
+        </w:rPr>
+        <w:t xml:space="preserve"> </w:t>
+      </w:r>
+      <w:proofErr w:type="spellStart"/>
+      <w:r>
+        <w:rPr>
+          <w:rFonts w:ascii="Times New Roman" w:hAnsi="Times New Roman"/>
+          <w:color w:val="FF0000"/>
+          <w:sz w:val="24"/>
+          <w:szCs w:val="24"/>
+          <w:lang w:val="en-US"/>
+        </w:rPr>
+        <w:t>tempat</w:t>
+      </w:r>
+      <w:proofErr w:type="spellEnd"/>
+      <w:r>
+        <w:rPr>
+          <w:rFonts w:ascii="Times New Roman" w:hAnsi="Times New Roman"/>
+          <w:color w:val="FF0000"/>
+          <w:sz w:val="24"/>
+          <w:szCs w:val="24"/>
+          <w:lang w:val="en-US"/>
+        </w:rPr>
+        <w:t xml:space="preserve"> </w:t>
+      </w:r>
+      <w:proofErr w:type="spellStart"/>
+      <w:r>
+        <w:rPr>
+          <w:rFonts w:ascii="Times New Roman" w:hAnsi="Times New Roman"/>
+          <w:color w:val="FF0000"/>
+          <w:sz w:val="24"/>
+          <w:szCs w:val="24"/>
+          <w:lang w:val="en-US"/>
+        </w:rPr>
+        <w:t>penyimpanan</w:t>
+      </w:r>
+      <w:proofErr w:type="spellEnd"/>
+      <w:r>
+        <w:rPr>
+          <w:rFonts w:ascii="Times New Roman" w:hAnsi="Times New Roman"/>
+          <w:color w:val="FF0000"/>
+          <w:sz w:val="24"/>
+          <w:szCs w:val="24"/>
+          <w:lang w:val="en-US"/>
+        </w:rPr>
+        <w:t xml:space="preserve"> yang </w:t>
+      </w:r>
+      <w:proofErr w:type="spellStart"/>
+      <w:r>
+        <w:rPr>
+          <w:rFonts w:ascii="Times New Roman" w:hAnsi="Times New Roman"/>
+          <w:color w:val="FF0000"/>
+          <w:sz w:val="24"/>
+          <w:szCs w:val="24"/>
+          <w:lang w:val="en-US"/>
+        </w:rPr>
+        <w:t>berkaitan</w:t>
+      </w:r>
+      <w:proofErr w:type="spellEnd"/>
+      <w:r>
+        <w:rPr>
+          <w:rFonts w:ascii="Times New Roman" w:hAnsi="Times New Roman"/>
+          <w:color w:val="FF0000"/>
+          <w:sz w:val="24"/>
+          <w:szCs w:val="24"/>
+          <w:lang w:val="en-US"/>
+        </w:rPr>
+        <w:t xml:space="preserve"> </w:t>
+      </w:r>
+      <w:proofErr w:type="spellStart"/>
+      <w:r>
+        <w:rPr>
+          <w:rFonts w:ascii="Times New Roman" w:hAnsi="Times New Roman"/>
+          <w:color w:val="FF0000"/>
+          <w:sz w:val="24"/>
+          <w:szCs w:val="24"/>
+          <w:lang w:val="en-US"/>
+        </w:rPr>
+        <w:t>dengan</w:t>
+      </w:r>
+      <w:proofErr w:type="spellEnd"/>
+      <w:r>
+        <w:rPr>
+          <w:rFonts w:ascii="Times New Roman" w:hAnsi="Times New Roman"/>
+          <w:color w:val="FF0000"/>
+          <w:sz w:val="24"/>
+          <w:szCs w:val="24"/>
+          <w:lang w:val="en-US"/>
+        </w:rPr>
+        <w:t xml:space="preserve"> data</w:t>
+      </w:r>
+      <w:r>
+        <w:rPr>
+          <w:rFonts w:ascii="Times New Roman" w:hAnsi="Times New Roman"/>
+          <w:color w:val="FF0000"/>
+          <w:sz w:val="24"/>
+          <w:szCs w:val="24"/>
+          <w:lang w:val="en-US"/>
+        </w:rPr>
+        <w:t xml:space="preserve"> </w:t>
+      </w:r>
+      <w:proofErr w:type="spellStart"/>
+      <w:r>
+        <w:rPr>
+          <w:rFonts w:ascii="Times New Roman" w:hAnsi="Times New Roman"/>
+          <w:color w:val="FF0000"/>
+          <w:sz w:val="24"/>
+          <w:szCs w:val="24"/>
+          <w:lang w:val="en-US"/>
+        </w:rPr>
+        <w:t>Galeri</w:t>
+      </w:r>
+      <w:proofErr w:type="spellEnd"/>
+      <w:r>
+        <w:rPr>
+          <w:rFonts w:ascii="Times New Roman" w:hAnsi="Times New Roman"/>
+          <w:color w:val="FF0000"/>
+          <w:sz w:val="24"/>
+          <w:szCs w:val="24"/>
+          <w:lang w:val="en-US"/>
+        </w:rPr>
+        <w:t xml:space="preserve">, </w:t>
+      </w:r>
+      <w:proofErr w:type="spellStart"/>
+      <w:r>
+        <w:rPr>
+          <w:rFonts w:ascii="Times New Roman" w:hAnsi="Times New Roman"/>
+          <w:color w:val="FF0000"/>
+          <w:sz w:val="24"/>
+          <w:szCs w:val="24"/>
+          <w:lang w:val="en-US"/>
+        </w:rPr>
+        <w:t>dapat</w:t>
+      </w:r>
+      <w:proofErr w:type="spellEnd"/>
+      <w:r>
+        <w:rPr>
+          <w:rFonts w:ascii="Times New Roman" w:hAnsi="Times New Roman"/>
+          <w:color w:val="FF0000"/>
+          <w:sz w:val="24"/>
+          <w:szCs w:val="24"/>
+          <w:lang w:val="en-US"/>
+        </w:rPr>
+        <w:t xml:space="preserve"> </w:t>
+      </w:r>
+      <w:proofErr w:type="spellStart"/>
+      <w:r>
+        <w:rPr>
+          <w:rFonts w:ascii="Times New Roman" w:hAnsi="Times New Roman"/>
+          <w:color w:val="FF0000"/>
+          <w:sz w:val="24"/>
+          <w:szCs w:val="24"/>
+          <w:lang w:val="en-US"/>
+        </w:rPr>
+        <w:t>dilihat</w:t>
+      </w:r>
+      <w:proofErr w:type="spellEnd"/>
+      <w:r>
+        <w:rPr>
+          <w:rFonts w:ascii="Times New Roman" w:hAnsi="Times New Roman"/>
+          <w:color w:val="FF0000"/>
+          <w:sz w:val="24"/>
+          <w:szCs w:val="24"/>
+          <w:lang w:val="en-US"/>
+        </w:rPr>
+        <w:t xml:space="preserve"> pada Gambar</w:t>
       </w:r>
       <w:r>
         <w:rPr>
@@ -1648,19 +2415,17 @@
       </w:pPr>
       <w:r>
         <w:rPr>
-          <w:rFonts w:ascii="Times New Roman" w:hAnsi="Times New Roman"/>
+          <w:rFonts w:ascii="Times New Roman" w:hAnsi="Times New Roman" w:cs="Times New Roman"/>
           <w:noProof/>
           <w:color w:val="FF0000"/>
           <w:sz w:val="24"/>
           <w:szCs w:val="24"/>
-          <w:lang w:val="en-US"/>
-        </w:rPr>
-        <w:lastRenderedPageBreak/>
+        </w:rPr>
         <w:drawing>
-          <wp:inline distT="0" distB="0" distL="0" distR="0">
-            <wp:extent cx="5039995" cy="553085"/>
-            <wp:effectExtent l="19050" t="0" r="8255" b="0"/>
-            <wp:docPr id="7" name="Picture 4" descr="H:\struktur desa.jpg"/>
+          <wp:inline distT="0" distB="0" distL="0" distR="0" wp14:anchorId="7ABD93CD" wp14:editId="55DC27EB">
+            <wp:extent cx="4847590" cy="1600200"/>
+            <wp:effectExtent l="0" t="0" r="0" b="0"/>
+            <wp:docPr id="13" name="Picture 13"/>
             <wp:cNvGraphicFramePr>
               <a:graphicFrameLocks xmlns:a="http://schemas.openxmlformats.org/drawingml/2006/main" noChangeAspect="1"/>
             </wp:cNvGraphicFramePr>
@@ -1668,33 +2433,29 @@
               <a:graphicData uri="http://schemas.openxmlformats.org/drawingml/2006/picture">
                 <pic:pic xmlns:pic="http://schemas.openxmlformats.org/drawingml/2006/picture">
                   <pic:nvPicPr>
-                    <pic:cNvPr id="0" name="Picture 4" descr="H:\struktur desa.jpg"/>
-                    <pic:cNvPicPr>
-                      <a:picLocks noChangeAspect="1" noChangeArrowheads="1"/>
-                    </pic:cNvPicPr>
+                    <pic:cNvPr id="13" name="artikel.png"/>
+                    <pic:cNvPicPr/>
                   </pic:nvPicPr>
                   <pic:blipFill>
-                    <a:blip r:embed="rId11"/>
-                    <a:srcRect/>
+                    <a:blip r:embed="rId11">
+                      <a:extLst>
+                        <a:ext uri="{28A0092B-C50C-407E-A947-70E740481C1C}">
+                          <a14:useLocalDpi xmlns:a14="http://schemas.microsoft.com/office/drawing/2010/main" val="0"/>
+                        </a:ext>
+                      </a:extLst>
+                    </a:blip>
                     <a:stretch>
                       <a:fillRect/>
                     </a:stretch>
                   </pic:blipFill>
-                  <pic:spPr bwMode="auto">
+                  <pic:spPr>
                     <a:xfrm>
                       <a:off x="0" y="0"/>
-                      <a:ext cx="5039995" cy="553085"/>
+                      <a:ext cx="4851443" cy="1601472"/>
                     </a:xfrm>
                     <a:prstGeom prst="rect">
                       <a:avLst/>
                     </a:prstGeom>
-                    <a:noFill/>
-                    <a:ln w="9525">
-                      <a:noFill/>
-                      <a:miter lim="800000"/>
-                      <a:headEnd/>
-                      <a:tailEnd/>
-                    </a:ln>
                   </pic:spPr>
                 </pic:pic>
               </a:graphicData>
@@ -1748,15 +2509,52 @@
           <w:szCs w:val="24"/>
           <w:lang w:val="en-US"/>
         </w:rPr>
-        <w:t xml:space="preserve"> Tabel Desa</w:t>
-      </w:r>
+        <w:t xml:space="preserve"> </w:t>
+      </w:r>
+      <w:proofErr w:type="spellStart"/>
+      <w:r>
+        <w:rPr>
+          <w:rFonts w:ascii="Times New Roman" w:hAnsi="Times New Roman"/>
+          <w:i/>
+          <w:color w:val="FF0000"/>
+          <w:sz w:val="24"/>
+          <w:szCs w:val="24"/>
+          <w:lang w:val="en-US"/>
+        </w:rPr>
+        <w:t>Tabel</w:t>
+      </w:r>
+      <w:proofErr w:type="spellEnd"/>
+      <w:r>
+        <w:rPr>
+          <w:rFonts w:ascii="Times New Roman" w:hAnsi="Times New Roman"/>
+          <w:i/>
+          <w:color w:val="FF0000"/>
+          <w:sz w:val="24"/>
+          <w:szCs w:val="24"/>
+          <w:lang w:val="en-US"/>
+        </w:rPr>
+        <w:t xml:space="preserve"> </w:t>
+      </w:r>
+      <w:proofErr w:type="spellStart"/>
+      <w:r>
+        <w:rPr>
+          <w:rFonts w:ascii="Times New Roman" w:hAnsi="Times New Roman"/>
+          <w:i/>
+          <w:color w:val="FF0000"/>
+          <w:sz w:val="24"/>
+          <w:szCs w:val="24"/>
+          <w:lang w:val="en-US"/>
+        </w:rPr>
+        <w:t>Galeri</w:t>
+      </w:r>
+      <w:proofErr w:type="spellEnd"/>
     </w:p>
     <w:p>
       <w:pPr>
         <w:pStyle w:val="ListParagraph"/>
         <w:numPr>
           <w:ilvl w:val="0"/>
-          <w:numId w:val="16"/>
+          <w:numId w:val="1"/>
         </w:numPr>
         <w:spacing w:line="480" w:lineRule="auto"/>
         <w:rPr>
@@ -1767,16 +2565,40 @@
           <w:lang w:val="en-US"/>
         </w:rPr>
       </w:pPr>
-      <w:r>
-        <w:rPr>
-          <w:rFonts w:ascii="Times New Roman" w:hAnsi="Times New Roman"/>
-          <w:color w:val="FF0000"/>
-          <w:sz w:val="24"/>
-          <w:szCs w:val="24"/>
-          <w:lang w:val="en-US"/>
-        </w:rPr>
-        <w:t>Tabel Zakat</w:t>
-      </w:r>
+      <w:proofErr w:type="spellStart"/>
+      <w:r>
+        <w:rPr>
+          <w:rFonts w:ascii="Times New Roman" w:hAnsi="Times New Roman"/>
+          <w:color w:val="FF0000"/>
+          <w:sz w:val="24"/>
+          <w:szCs w:val="24"/>
+          <w:lang w:val="en-US"/>
+        </w:rPr>
+        <w:t>Tabel</w:t>
+      </w:r>
+      <w:proofErr w:type="spellEnd"/>
+      <w:r>
+        <w:rPr>
+          <w:rFonts w:ascii="Times New Roman" w:hAnsi="Times New Roman"/>
+          <w:color w:val="FF0000"/>
+          <w:sz w:val="24"/>
+          <w:szCs w:val="24"/>
+          <w:lang w:val="en-US"/>
+        </w:rPr>
+        <w:t xml:space="preserve"> </w:t>
+      </w:r>
+      <w:proofErr w:type="spellStart"/>
+      <w:r>
+        <w:rPr>
+          <w:rFonts w:ascii="Times New Roman" w:hAnsi="Times New Roman"/>
+          <w:color w:val="FF0000"/>
+          <w:sz w:val="24"/>
+          <w:szCs w:val="24"/>
+          <w:lang w:val="en-US"/>
+        </w:rPr>
+        <w:t>Destinasi</w:t>
+      </w:r>
+      <w:proofErr w:type="spellEnd"/>
     </w:p>
     <w:p>
       <w:pPr>
@@ -1790,15 +2612,269 @@
           <w:lang w:val="en-US"/>
         </w:rPr>
       </w:pPr>
-      <w:r>
-        <w:rPr>
-          <w:rFonts w:ascii="Times New Roman" w:hAnsi="Times New Roman"/>
-          <w:color w:val="FF0000"/>
-          <w:sz w:val="24"/>
-          <w:szCs w:val="24"/>
-          <w:lang w:val="en-US"/>
-        </w:rPr>
-        <w:t>Tabel Zakat merupakan tabel yang digunakan sebagai tempat penyimpanan yang berkaitan dengan data Zakat, dapat dilihat pada Gambar</w:t>
+      <w:proofErr w:type="spellStart"/>
+      <w:r>
+        <w:rPr>
+          <w:rFonts w:ascii="Times New Roman" w:hAnsi="Times New Roman"/>
+          <w:color w:val="FF0000"/>
+          <w:sz w:val="24"/>
+          <w:szCs w:val="24"/>
+          <w:lang w:val="en-US"/>
+        </w:rPr>
+        <w:t>Tabel</w:t>
+      </w:r>
+      <w:proofErr w:type="spellEnd"/>
+      <w:r>
+        <w:rPr>
+          <w:rFonts w:ascii="Times New Roman" w:hAnsi="Times New Roman"/>
+          <w:color w:val="FF0000"/>
+          <w:sz w:val="24"/>
+          <w:szCs w:val="24"/>
+          <w:lang w:val="en-US"/>
+        </w:rPr>
+        <w:t xml:space="preserve"> </w:t>
+      </w:r>
+      <w:proofErr w:type="spellStart"/>
+      <w:r>
+        <w:rPr>
+          <w:rFonts w:ascii="Times New Roman" w:hAnsi="Times New Roman"/>
+          <w:color w:val="FF0000"/>
+          <w:sz w:val="24"/>
+          <w:szCs w:val="24"/>
+          <w:lang w:val="en-US"/>
+        </w:rPr>
+        <w:t>Destinasi</w:t>
+      </w:r>
+      <w:proofErr w:type="spellEnd"/>
+      <w:r>
+        <w:rPr>
+          <w:rFonts w:ascii="Times New Roman" w:hAnsi="Times New Roman"/>
+          <w:color w:val="FF0000"/>
+          <w:sz w:val="24"/>
+          <w:szCs w:val="24"/>
+          <w:lang w:val="en-US"/>
+        </w:rPr>
+        <w:t xml:space="preserve"> </w:t>
+      </w:r>
+      <w:proofErr w:type="spellStart"/>
+      <w:r>
+        <w:rPr>
+          <w:rFonts w:ascii="Times New Roman" w:hAnsi="Times New Roman"/>
+          <w:color w:val="FF0000"/>
+          <w:sz w:val="24"/>
+          <w:szCs w:val="24"/>
+          <w:lang w:val="en-US"/>
+        </w:rPr>
+        <w:t>merupakan</w:t>
+      </w:r>
+      <w:proofErr w:type="spellEnd"/>
+      <w:r>
+        <w:rPr>
+          <w:rFonts w:ascii="Times New Roman" w:hAnsi="Times New Roman"/>
+          <w:color w:val="FF0000"/>
+          <w:sz w:val="24"/>
+          <w:szCs w:val="24"/>
+          <w:lang w:val="en-US"/>
+        </w:rPr>
+        <w:t xml:space="preserve"> </w:t>
+      </w:r>
+      <w:proofErr w:type="spellStart"/>
+      <w:r>
+        <w:rPr>
+          <w:rFonts w:ascii="Times New Roman" w:hAnsi="Times New Roman"/>
+          <w:color w:val="FF0000"/>
+          <w:sz w:val="24"/>
+          <w:szCs w:val="24"/>
+          <w:lang w:val="en-US"/>
+        </w:rPr>
+        <w:t>tabel</w:t>
+      </w:r>
+      <w:proofErr w:type="spellEnd"/>
+      <w:r>
+        <w:rPr>
+          <w:rFonts w:ascii="Times New Roman" w:hAnsi="Times New Roman"/>
+          <w:color w:val="FF0000"/>
+          <w:sz w:val="24"/>
+          <w:szCs w:val="24"/>
+          <w:lang w:val="en-US"/>
+        </w:rPr>
+        <w:t xml:space="preserve"> yang </w:t>
+      </w:r>
+      <w:proofErr w:type="spellStart"/>
+      <w:r>
+        <w:rPr>
+          <w:rFonts w:ascii="Times New Roman" w:hAnsi="Times New Roman"/>
+          <w:color w:val="FF0000"/>
+          <w:sz w:val="24"/>
+          <w:szCs w:val="24"/>
+          <w:lang w:val="en-US"/>
+        </w:rPr>
+        <w:t>digunakan</w:t>
+      </w:r>
+      <w:proofErr w:type="spellEnd"/>
+      <w:r>
+        <w:rPr>
+          <w:rFonts w:ascii="Times New Roman" w:hAnsi="Times New Roman"/>
+          <w:color w:val="FF0000"/>
+          <w:sz w:val="24"/>
+          <w:szCs w:val="24"/>
+          <w:lang w:val="en-US"/>
+        </w:rPr>
+        <w:t xml:space="preserve"> </w:t>
+      </w:r>
+      <w:proofErr w:type="spellStart"/>
+      <w:r>
+        <w:rPr>
+          <w:rFonts w:ascii="Times New Roman" w:hAnsi="Times New Roman"/>
+          <w:color w:val="FF0000"/>
+          <w:sz w:val="24"/>
+          <w:szCs w:val="24"/>
+          <w:lang w:val="en-US"/>
+        </w:rPr>
+        <w:t>sebagai</w:t>
+      </w:r>
+      <w:proofErr w:type="spellEnd"/>
+      <w:r>
+        <w:rPr>
+          <w:rFonts w:ascii="Times New Roman" w:hAnsi="Times New Roman"/>
+          <w:color w:val="FF0000"/>
+          <w:sz w:val="24"/>
+          <w:szCs w:val="24"/>
+          <w:lang w:val="en-US"/>
+        </w:rPr>
+        <w:t xml:space="preserve"> </w:t>
+      </w:r>
+      <w:proofErr w:type="spellStart"/>
+      <w:r>
+        <w:rPr>
+          <w:rFonts w:ascii="Times New Roman" w:hAnsi="Times New Roman"/>
+          <w:color w:val="FF0000"/>
+          <w:sz w:val="24"/>
+          <w:szCs w:val="24"/>
+          <w:lang w:val="en-US"/>
+        </w:rPr>
+        <w:t>tempat</w:t>
+      </w:r>
+      <w:proofErr w:type="spellEnd"/>
+      <w:r>
+        <w:rPr>
+          <w:rFonts w:ascii="Times New Roman" w:hAnsi="Times New Roman"/>
+          <w:color w:val="FF0000"/>
+          <w:sz w:val="24"/>
+          <w:szCs w:val="24"/>
+          <w:lang w:val="en-US"/>
+        </w:rPr>
+        <w:t xml:space="preserve"> </w:t>
+      </w:r>
+      <w:proofErr w:type="spellStart"/>
+      <w:r>
+        <w:rPr>
+          <w:rFonts w:ascii="Times New Roman" w:hAnsi="Times New Roman"/>
+          <w:color w:val="FF0000"/>
+          <w:sz w:val="24"/>
+          <w:szCs w:val="24"/>
+          <w:lang w:val="en-US"/>
+        </w:rPr>
+        <w:t>penyimpanan</w:t>
+      </w:r>
+      <w:proofErr w:type="spellEnd"/>
+      <w:r>
+        <w:rPr>
+          <w:rFonts w:ascii="Times New Roman" w:hAnsi="Times New Roman"/>
+          <w:color w:val="FF0000"/>
+          <w:sz w:val="24"/>
+          <w:szCs w:val="24"/>
+          <w:lang w:val="en-US"/>
+        </w:rPr>
+        <w:t xml:space="preserve"> yang </w:t>
+      </w:r>
+      <w:proofErr w:type="spellStart"/>
+      <w:r>
+        <w:rPr>
+          <w:rFonts w:ascii="Times New Roman" w:hAnsi="Times New Roman"/>
+          <w:color w:val="FF0000"/>
+          <w:sz w:val="24"/>
+          <w:szCs w:val="24"/>
+          <w:lang w:val="en-US"/>
+        </w:rPr>
+        <w:t>berkaitan</w:t>
+      </w:r>
+      <w:proofErr w:type="spellEnd"/>
+      <w:r>
+        <w:rPr>
+          <w:rFonts w:ascii="Times New Roman" w:hAnsi="Times New Roman"/>
+          <w:color w:val="FF0000"/>
+          <w:sz w:val="24"/>
+          <w:szCs w:val="24"/>
+          <w:lang w:val="en-US"/>
+        </w:rPr>
+        <w:t xml:space="preserve"> </w:t>
+      </w:r>
+      <w:proofErr w:type="spellStart"/>
+      <w:r>
+        <w:rPr>
+          <w:rFonts w:ascii="Times New Roman" w:hAnsi="Times New Roman"/>
+          <w:color w:val="FF0000"/>
+          <w:sz w:val="24"/>
+          <w:szCs w:val="24"/>
+          <w:lang w:val="en-US"/>
+        </w:rPr>
+        <w:t>dengan</w:t>
+      </w:r>
+      <w:proofErr w:type="spellEnd"/>
+      <w:r>
+        <w:rPr>
+          <w:rFonts w:ascii="Times New Roman" w:hAnsi="Times New Roman"/>
+          <w:color w:val="FF0000"/>
+          <w:sz w:val="24"/>
+          <w:szCs w:val="24"/>
+          <w:lang w:val="en-US"/>
+        </w:rPr>
+        <w:t xml:space="preserve"> data Zakat, </w:t>
+      </w:r>
+      <w:proofErr w:type="spellStart"/>
+      <w:r>
+        <w:rPr>
+          <w:rFonts w:ascii="Times New Roman" w:hAnsi="Times New Roman"/>
+          <w:color w:val="FF0000"/>
+          <w:sz w:val="24"/>
+          <w:szCs w:val="24"/>
+          <w:lang w:val="en-US"/>
+        </w:rPr>
+        <w:t>dapat</w:t>
+      </w:r>
+      <w:proofErr w:type="spellEnd"/>
+      <w:r>
+        <w:rPr>
+          <w:rFonts w:ascii="Times New Roman" w:hAnsi="Times New Roman"/>
+          <w:color w:val="FF0000"/>
+          <w:sz w:val="24"/>
+          <w:szCs w:val="24"/>
+          <w:lang w:val="en-US"/>
+        </w:rPr>
+        <w:t xml:space="preserve"> </w:t>
+      </w:r>
+      <w:proofErr w:type="spellStart"/>
+      <w:r>
+        <w:rPr>
+          <w:rFonts w:ascii="Times New Roman" w:hAnsi="Times New Roman"/>
+          <w:color w:val="FF0000"/>
+          <w:sz w:val="24"/>
+          <w:szCs w:val="24"/>
+          <w:lang w:val="en-US"/>
+        </w:rPr>
+        <w:t>dilihat</w:t>
+      </w:r>
+      <w:proofErr w:type="spellEnd"/>
+      <w:r>
+        <w:rPr>
+          <w:rFonts w:ascii="Times New Roman" w:hAnsi="Times New Roman"/>
+          <w:color w:val="FF0000"/>
+          <w:sz w:val="24"/>
+          <w:szCs w:val="24"/>
+          <w:lang w:val="en-US"/>
+        </w:rPr>
+        <w:t xml:space="preserve"> pada Gambar</w:t>
       </w:r>
       <w:r>
         <w:rPr>
@@ -1826,18 +2902,18 @@
       </w:pPr>
       <w:r>
         <w:rPr>
-          <w:rFonts w:ascii="Times New Roman" w:hAnsi="Times New Roman"/>
+          <w:rFonts w:ascii="Times New Roman" w:hAnsi="Times New Roman" w:cs="Times New Roman"/>
+          <w:b/>
           <w:noProof/>
           <w:color w:val="FF0000"/>
           <w:sz w:val="24"/>
           <w:szCs w:val="24"/>
-          <w:lang w:val="en-US"/>
         </w:rPr>
         <w:drawing>
-          <wp:inline distT="0" distB="0" distL="0" distR="0">
-            <wp:extent cx="5039995" cy="2265045"/>
-            <wp:effectExtent l="19050" t="0" r="8255" b="0"/>
-            <wp:docPr id="8" name="Picture 5" descr="H:\struktur zakat.jpg"/>
+          <wp:inline distT="0" distB="0" distL="0" distR="0" wp14:anchorId="1A16374C" wp14:editId="7F5C3842">
+            <wp:extent cx="5039995" cy="1229205"/>
+            <wp:effectExtent l="0" t="0" r="0" b="0"/>
+            <wp:docPr id="2" name="Picture 2"/>
             <wp:cNvGraphicFramePr>
               <a:graphicFrameLocks xmlns:a="http://schemas.openxmlformats.org/drawingml/2006/main" noChangeAspect="1"/>
             </wp:cNvGraphicFramePr>
@@ -1845,33 +2921,29 @@
               <a:graphicData uri="http://schemas.openxmlformats.org/drawingml/2006/picture">
                 <pic:pic xmlns:pic="http://schemas.openxmlformats.org/drawingml/2006/picture">
                   <pic:nvPicPr>
-                    <pic:cNvPr id="0" name="Picture 5" descr="H:\struktur zakat.jpg"/>
-                    <pic:cNvPicPr>
-                      <a:picLocks noChangeAspect="1" noChangeArrowheads="1"/>
-                    </pic:cNvPicPr>
+                    <pic:cNvPr id="9" name="artikel.png"/>
+                    <pic:cNvPicPr/>
                   </pic:nvPicPr>
                   <pic:blipFill>
-                    <a:blip r:embed="rId12"/>
-                    <a:srcRect/>
+                    <a:blip r:embed="rId12">
+                      <a:extLst>
+                        <a:ext uri="{28A0092B-C50C-407E-A947-70E740481C1C}">
+                          <a14:useLocalDpi xmlns:a14="http://schemas.microsoft.com/office/drawing/2010/main" val="0"/>
+                        </a:ext>
+                      </a:extLst>
+                    </a:blip>
                     <a:stretch>
                       <a:fillRect/>
                     </a:stretch>
                   </pic:blipFill>
-                  <pic:spPr bwMode="auto">
+                  <pic:spPr>
                     <a:xfrm>
                       <a:off x="0" y="0"/>
-                      <a:ext cx="5039995" cy="2265045"/>
+                      <a:ext cx="5039995" cy="1229205"/>
                     </a:xfrm>
                     <a:prstGeom prst="rect">
                       <a:avLst/>
                     </a:prstGeom>
-                    <a:noFill/>
-                    <a:ln w="9525">
-                      <a:noFill/>
-                      <a:miter lim="800000"/>
-                      <a:headEnd/>
-                      <a:tailEnd/>
-                    </a:ln>
                   </pic:spPr>
                 </pic:pic>
               </a:graphicData>
@@ -1927,6 +2999,7 @@
         </w:rPr>
         <w:t xml:space="preserve"> </w:t>
       </w:r>
+      <w:proofErr w:type="spellStart"/>
       <w:r>
         <w:rPr>
           <w:rFonts w:ascii="Times New Roman" w:hAnsi="Times New Roman"/>
@@ -1936,15 +3009,64 @@
           <w:szCs w:val="24"/>
           <w:lang w:val="en-US"/>
         </w:rPr>
-        <w:t>Tabel Zakat</w:t>
-      </w:r>
+        <w:t>Tabel</w:t>
+      </w:r>
+      <w:proofErr w:type="spellEnd"/>
+      <w:r>
+        <w:rPr>
+          <w:rFonts w:ascii="Times New Roman" w:hAnsi="Times New Roman"/>
+          <w:i/>
+          <w:color w:val="FF0000"/>
+          <w:sz w:val="24"/>
+          <w:szCs w:val="24"/>
+          <w:lang w:val="en-US"/>
+        </w:rPr>
+        <w:t xml:space="preserve"> </w:t>
+      </w:r>
+      <w:proofErr w:type="spellStart"/>
+      <w:r>
+        <w:rPr>
+          <w:rFonts w:ascii="Times New Roman" w:hAnsi="Times New Roman"/>
+          <w:i/>
+          <w:color w:val="FF0000"/>
+          <w:sz w:val="24"/>
+          <w:szCs w:val="24"/>
+          <w:lang w:val="en-US"/>
+        </w:rPr>
+        <w:t>Destinasi</w:t>
+      </w:r>
+      <w:proofErr w:type="spellEnd"/>
+    </w:p>
+    <w:p>
+      <w:pPr>
+        <w:spacing w:line="480" w:lineRule="auto"/>
+        <w:rPr>
+          <w:rFonts w:ascii="Times New Roman" w:hAnsi="Times New Roman"/>
+          <w:color w:val="FF0000"/>
+          <w:sz w:val="24"/>
+          <w:szCs w:val="24"/>
+          <w:lang w:val="en-US"/>
+        </w:rPr>
+      </w:pPr>
+    </w:p>
+    <w:p>
+      <w:pPr>
+        <w:spacing w:line="480" w:lineRule="auto"/>
+        <w:rPr>
+          <w:rFonts w:ascii="Times New Roman" w:hAnsi="Times New Roman"/>
+          <w:color w:val="FF0000"/>
+          <w:sz w:val="24"/>
+          <w:szCs w:val="24"/>
+          <w:lang w:val="en-US"/>
+        </w:rPr>
+      </w:pPr>
     </w:p>
     <w:p>
       <w:pPr>
         <w:pStyle w:val="ListParagraph"/>
         <w:numPr>
           <w:ilvl w:val="0"/>
-          <w:numId w:val="16"/>
+          <w:numId w:val="1"/>
         </w:numPr>
         <w:spacing w:line="480" w:lineRule="auto"/>
         <w:rPr>
@@ -1963,8 +3085,43 @@
           <w:szCs w:val="24"/>
           <w:lang w:val="en-US"/>
         </w:rPr>
-        <w:t>Tabel Artikel</w:t>
-      </w:r>
+        <w:lastRenderedPageBreak/>
+        <w:t xml:space="preserve"> </w:t>
+      </w:r>
+      <w:proofErr w:type="spellStart"/>
+      <w:r>
+        <w:rPr>
+          <w:rFonts w:ascii="Times New Roman" w:hAnsi="Times New Roman"/>
+          <w:color w:val="FF0000"/>
+          <w:sz w:val="24"/>
+          <w:szCs w:val="24"/>
+          <w:lang w:val="en-US"/>
+        </w:rPr>
+        <w:t>Tabel</w:t>
+      </w:r>
+      <w:proofErr w:type="spellEnd"/>
+      <w:r>
+        <w:rPr>
+          <w:rFonts w:ascii="Times New Roman" w:hAnsi="Times New Roman"/>
+          <w:color w:val="FF0000"/>
+          <w:sz w:val="24"/>
+          <w:szCs w:val="24"/>
+          <w:lang w:val="en-US"/>
+        </w:rPr>
+        <w:t xml:space="preserve"> </w:t>
+      </w:r>
+      <w:proofErr w:type="spellStart"/>
+      <w:r>
+        <w:rPr>
+          <w:rFonts w:ascii="Times New Roman" w:hAnsi="Times New Roman"/>
+          <w:color w:val="FF0000"/>
+          <w:sz w:val="24"/>
+          <w:szCs w:val="24"/>
+          <w:lang w:val="en-US"/>
+        </w:rPr>
+        <w:t>Artikel</w:t>
+      </w:r>
+      <w:proofErr w:type="spellEnd"/>
     </w:p>
     <w:p>
       <w:pPr>
@@ -1978,15 +3135,291 @@
           <w:lang w:val="en-US"/>
         </w:rPr>
       </w:pPr>
-      <w:r>
-        <w:rPr>
-          <w:rFonts w:ascii="Times New Roman" w:hAnsi="Times New Roman"/>
-          <w:color w:val="FF0000"/>
-          <w:sz w:val="24"/>
-          <w:szCs w:val="24"/>
-          <w:lang w:val="en-US"/>
-        </w:rPr>
-        <w:t>Tabel Artikel merupakan tabel yang digunakan sebagai tempat penyimpanan yang berkaitan dengan data Artikel, dapat dilihat pada Gambar</w:t>
+      <w:proofErr w:type="spellStart"/>
+      <w:r>
+        <w:rPr>
+          <w:rFonts w:ascii="Times New Roman" w:hAnsi="Times New Roman"/>
+          <w:color w:val="FF0000"/>
+          <w:sz w:val="24"/>
+          <w:szCs w:val="24"/>
+          <w:lang w:val="en-US"/>
+        </w:rPr>
+        <w:t>Tabel</w:t>
+      </w:r>
+      <w:proofErr w:type="spellEnd"/>
+      <w:r>
+        <w:rPr>
+          <w:rFonts w:ascii="Times New Roman" w:hAnsi="Times New Roman"/>
+          <w:color w:val="FF0000"/>
+          <w:sz w:val="24"/>
+          <w:szCs w:val="24"/>
+          <w:lang w:val="en-US"/>
+        </w:rPr>
+        <w:t xml:space="preserve"> </w:t>
+      </w:r>
+      <w:proofErr w:type="spellStart"/>
+      <w:r>
+        <w:rPr>
+          <w:rFonts w:ascii="Times New Roman" w:hAnsi="Times New Roman"/>
+          <w:color w:val="FF0000"/>
+          <w:sz w:val="24"/>
+          <w:szCs w:val="24"/>
+          <w:lang w:val="en-US"/>
+        </w:rPr>
+        <w:t>Artikel</w:t>
+      </w:r>
+      <w:proofErr w:type="spellEnd"/>
+      <w:r>
+        <w:rPr>
+          <w:rFonts w:ascii="Times New Roman" w:hAnsi="Times New Roman"/>
+          <w:color w:val="FF0000"/>
+          <w:sz w:val="24"/>
+          <w:szCs w:val="24"/>
+          <w:lang w:val="en-US"/>
+        </w:rPr>
+        <w:t xml:space="preserve"> </w:t>
+      </w:r>
+      <w:proofErr w:type="spellStart"/>
+      <w:r>
+        <w:rPr>
+          <w:rFonts w:ascii="Times New Roman" w:hAnsi="Times New Roman"/>
+          <w:color w:val="FF0000"/>
+          <w:sz w:val="24"/>
+          <w:szCs w:val="24"/>
+          <w:lang w:val="en-US"/>
+        </w:rPr>
+        <w:t>merupakan</w:t>
+      </w:r>
+      <w:proofErr w:type="spellEnd"/>
+      <w:r>
+        <w:rPr>
+          <w:rFonts w:ascii="Times New Roman" w:hAnsi="Times New Roman"/>
+          <w:color w:val="FF0000"/>
+          <w:sz w:val="24"/>
+          <w:szCs w:val="24"/>
+          <w:lang w:val="en-US"/>
+        </w:rPr>
+        <w:t xml:space="preserve"> </w:t>
+      </w:r>
+      <w:proofErr w:type="spellStart"/>
+      <w:r>
+        <w:rPr>
+          <w:rFonts w:ascii="Times New Roman" w:hAnsi="Times New Roman"/>
+          <w:color w:val="FF0000"/>
+          <w:sz w:val="24"/>
+          <w:szCs w:val="24"/>
+          <w:lang w:val="en-US"/>
+        </w:rPr>
+        <w:t>tabel</w:t>
+      </w:r>
+      <w:proofErr w:type="spellEnd"/>
+      <w:r>
+        <w:rPr>
+          <w:rFonts w:ascii="Times New Roman" w:hAnsi="Times New Roman"/>
+          <w:color w:val="FF0000"/>
+          <w:sz w:val="24"/>
+          <w:szCs w:val="24"/>
+          <w:lang w:val="en-US"/>
+        </w:rPr>
+        <w:t xml:space="preserve"> yang </w:t>
+      </w:r>
+      <w:proofErr w:type="spellStart"/>
+      <w:r>
+        <w:rPr>
+          <w:rFonts w:ascii="Times New Roman" w:hAnsi="Times New Roman"/>
+          <w:color w:val="FF0000"/>
+          <w:sz w:val="24"/>
+          <w:szCs w:val="24"/>
+          <w:lang w:val="en-US"/>
+        </w:rPr>
+        <w:t>digunakan</w:t>
+      </w:r>
+      <w:proofErr w:type="spellEnd"/>
+      <w:r>
+        <w:rPr>
+          <w:rFonts w:ascii="Times New Roman" w:hAnsi="Times New Roman"/>
+          <w:color w:val="FF0000"/>
+          <w:sz w:val="24"/>
+          <w:szCs w:val="24"/>
+          <w:lang w:val="en-US"/>
+        </w:rPr>
+        <w:t xml:space="preserve"> </w:t>
+      </w:r>
+      <w:proofErr w:type="spellStart"/>
+      <w:r>
+        <w:rPr>
+          <w:rFonts w:ascii="Times New Roman" w:hAnsi="Times New Roman"/>
+          <w:color w:val="FF0000"/>
+          <w:sz w:val="24"/>
+          <w:szCs w:val="24"/>
+          <w:lang w:val="en-US"/>
+        </w:rPr>
+        <w:t>sebagai</w:t>
+      </w:r>
+      <w:proofErr w:type="spellEnd"/>
+      <w:r>
+        <w:rPr>
+          <w:rFonts w:ascii="Times New Roman" w:hAnsi="Times New Roman"/>
+          <w:color w:val="FF0000"/>
+          <w:sz w:val="24"/>
+          <w:szCs w:val="24"/>
+          <w:lang w:val="en-US"/>
+        </w:rPr>
+        <w:t xml:space="preserve"> </w:t>
+      </w:r>
+      <w:proofErr w:type="spellStart"/>
+      <w:r>
+        <w:rPr>
+          <w:rFonts w:ascii="Times New Roman" w:hAnsi="Times New Roman"/>
+          <w:color w:val="FF0000"/>
+          <w:sz w:val="24"/>
+          <w:szCs w:val="24"/>
+          <w:lang w:val="en-US"/>
+        </w:rPr>
+        <w:t>tempat</w:t>
+      </w:r>
+      <w:proofErr w:type="spellEnd"/>
+      <w:r>
+        <w:rPr>
+          <w:rFonts w:ascii="Times New Roman" w:hAnsi="Times New Roman"/>
+          <w:color w:val="FF0000"/>
+          <w:sz w:val="24"/>
+          <w:szCs w:val="24"/>
+          <w:lang w:val="en-US"/>
+        </w:rPr>
+        <w:t xml:space="preserve"> </w:t>
+      </w:r>
+      <w:proofErr w:type="spellStart"/>
+      <w:r>
+        <w:rPr>
+          <w:rFonts w:ascii="Times New Roman" w:hAnsi="Times New Roman"/>
+          <w:color w:val="FF0000"/>
+          <w:sz w:val="24"/>
+          <w:szCs w:val="24"/>
+          <w:lang w:val="en-US"/>
+        </w:rPr>
+        <w:t>penyimpanan</w:t>
+      </w:r>
+      <w:proofErr w:type="spellEnd"/>
+      <w:r>
+        <w:rPr>
+          <w:rFonts w:ascii="Times New Roman" w:hAnsi="Times New Roman"/>
+          <w:color w:val="FF0000"/>
+          <w:sz w:val="24"/>
+          <w:szCs w:val="24"/>
+          <w:lang w:val="en-US"/>
+        </w:rPr>
+        <w:t xml:space="preserve"> yang </w:t>
+      </w:r>
+      <w:proofErr w:type="spellStart"/>
+      <w:r>
+        <w:rPr>
+          <w:rFonts w:ascii="Times New Roman" w:hAnsi="Times New Roman"/>
+          <w:color w:val="FF0000"/>
+          <w:sz w:val="24"/>
+          <w:szCs w:val="24"/>
+          <w:lang w:val="en-US"/>
+        </w:rPr>
+        <w:t>berkaitan</w:t>
+      </w:r>
+      <w:proofErr w:type="spellEnd"/>
+      <w:r>
+        <w:rPr>
+          <w:rFonts w:ascii="Times New Roman" w:hAnsi="Times New Roman"/>
+          <w:color w:val="FF0000"/>
+          <w:sz w:val="24"/>
+          <w:szCs w:val="24"/>
+          <w:lang w:val="en-US"/>
+        </w:rPr>
+        <w:t xml:space="preserve"> </w:t>
+      </w:r>
+      <w:proofErr w:type="spellStart"/>
+      <w:r>
+        <w:rPr>
+          <w:rFonts w:ascii="Times New Roman" w:hAnsi="Times New Roman"/>
+          <w:color w:val="FF0000"/>
+          <w:sz w:val="24"/>
+          <w:szCs w:val="24"/>
+          <w:lang w:val="en-US"/>
+        </w:rPr>
+        <w:t>dengan</w:t>
+      </w:r>
+      <w:proofErr w:type="spellEnd"/>
+      <w:r>
+        <w:rPr>
+          <w:rFonts w:ascii="Times New Roman" w:hAnsi="Times New Roman"/>
+          <w:color w:val="FF0000"/>
+          <w:sz w:val="24"/>
+          <w:szCs w:val="24"/>
+          <w:lang w:val="en-US"/>
+        </w:rPr>
+        <w:t xml:space="preserve"> data </w:t>
+      </w:r>
+      <w:proofErr w:type="spellStart"/>
+      <w:r>
+        <w:rPr>
+          <w:rFonts w:ascii="Times New Roman" w:hAnsi="Times New Roman"/>
+          <w:color w:val="FF0000"/>
+          <w:sz w:val="24"/>
+          <w:szCs w:val="24"/>
+          <w:lang w:val="en-US"/>
+        </w:rPr>
+        <w:t>Artikel</w:t>
+      </w:r>
+      <w:proofErr w:type="spellEnd"/>
+      <w:r>
+        <w:rPr>
+          <w:rFonts w:ascii="Times New Roman" w:hAnsi="Times New Roman"/>
+          <w:color w:val="FF0000"/>
+          <w:sz w:val="24"/>
+          <w:szCs w:val="24"/>
+          <w:lang w:val="en-US"/>
+        </w:rPr>
+        <w:t xml:space="preserve">, </w:t>
+      </w:r>
+      <w:proofErr w:type="spellStart"/>
+      <w:r>
+        <w:rPr>
+          <w:rFonts w:ascii="Times New Roman" w:hAnsi="Times New Roman"/>
+          <w:color w:val="FF0000"/>
+          <w:sz w:val="24"/>
+          <w:szCs w:val="24"/>
+          <w:lang w:val="en-US"/>
+        </w:rPr>
+        <w:t>dapat</w:t>
+      </w:r>
+      <w:proofErr w:type="spellEnd"/>
+      <w:r>
+        <w:rPr>
+          <w:rFonts w:ascii="Times New Roman" w:hAnsi="Times New Roman"/>
+          <w:color w:val="FF0000"/>
+          <w:sz w:val="24"/>
+          <w:szCs w:val="24"/>
+          <w:lang w:val="en-US"/>
+        </w:rPr>
+        <w:t xml:space="preserve"> </w:t>
+      </w:r>
+      <w:proofErr w:type="spellStart"/>
+      <w:r>
+        <w:rPr>
+          <w:rFonts w:ascii="Times New Roman" w:hAnsi="Times New Roman"/>
+          <w:color w:val="FF0000"/>
+          <w:sz w:val="24"/>
+          <w:szCs w:val="24"/>
+          <w:lang w:val="en-US"/>
+        </w:rPr>
+        <w:t>dilihat</w:t>
+      </w:r>
+      <w:proofErr w:type="spellEnd"/>
+      <w:r>
+        <w:rPr>
+          <w:rFonts w:ascii="Times New Roman" w:hAnsi="Times New Roman"/>
+          <w:color w:val="FF0000"/>
+          <w:sz w:val="24"/>
+          <w:szCs w:val="24"/>
+          <w:lang w:val="en-US"/>
+        </w:rPr>
+        <w:t xml:space="preserve"> pada Gambar</w:t>
       </w:r>
       <w:r>
         <w:rPr>
@@ -2015,18 +3448,17 @@
       <w:r>
         <w:rPr>
           <w:rFonts w:ascii="Times New Roman" w:hAnsi="Times New Roman"/>
+          <w:iCs/>
           <w:noProof/>
           <w:color w:val="FF0000"/>
           <w:sz w:val="24"/>
           <w:szCs w:val="24"/>
-          <w:lang w:val="en-US"/>
-        </w:rPr>
-        <w:lastRenderedPageBreak/>
+        </w:rPr>
         <w:drawing>
-          <wp:inline distT="0" distB="0" distL="0" distR="0">
-            <wp:extent cx="5039995" cy="850900"/>
-            <wp:effectExtent l="19050" t="0" r="8255" b="0"/>
-            <wp:docPr id="9" name="Picture 6" descr="H:\struktur artikel.jpg"/>
+          <wp:inline distT="0" distB="0" distL="0" distR="0" wp14:anchorId="2A72A8EF" wp14:editId="0BC795BF">
+            <wp:extent cx="5039428" cy="2200582"/>
+            <wp:effectExtent l="0" t="0" r="0" b="0"/>
+            <wp:docPr id="10" name="Picture 10"/>
             <wp:cNvGraphicFramePr>
               <a:graphicFrameLocks xmlns:a="http://schemas.openxmlformats.org/drawingml/2006/main" noChangeAspect="1"/>
             </wp:cNvGraphicFramePr>
@@ -2034,33 +3466,29 @@
               <a:graphicData uri="http://schemas.openxmlformats.org/drawingml/2006/picture">
                 <pic:pic xmlns:pic="http://schemas.openxmlformats.org/drawingml/2006/picture">
                   <pic:nvPicPr>
-                    <pic:cNvPr id="0" name="Picture 6" descr="H:\struktur artikel.jpg"/>
-                    <pic:cNvPicPr>
-                      <a:picLocks noChangeAspect="1" noChangeArrowheads="1"/>
-                    </pic:cNvPicPr>
+                    <pic:cNvPr id="10" name="artikel.png"/>
+                    <pic:cNvPicPr/>
                   </pic:nvPicPr>
                   <pic:blipFill>
-                    <a:blip r:embed="rId13"/>
-                    <a:srcRect/>
+                    <a:blip r:embed="rId13">
+                      <a:extLst>
+                        <a:ext uri="{28A0092B-C50C-407E-A947-70E740481C1C}">
+                          <a14:useLocalDpi xmlns:a14="http://schemas.microsoft.com/office/drawing/2010/main" val="0"/>
+                        </a:ext>
+                      </a:extLst>
+                    </a:blip>
                     <a:stretch>
                       <a:fillRect/>
                     </a:stretch>
                   </pic:blipFill>
-                  <pic:spPr bwMode="auto">
+                  <pic:spPr>
                     <a:xfrm>
                       <a:off x="0" y="0"/>
-                      <a:ext cx="5039995" cy="850900"/>
+                      <a:ext cx="5039428" cy="2200582"/>
                     </a:xfrm>
                     <a:prstGeom prst="rect">
                       <a:avLst/>
                     </a:prstGeom>
-                    <a:noFill/>
-                    <a:ln w="9525">
-                      <a:noFill/>
-                      <a:miter lim="800000"/>
-                      <a:headEnd/>
-                      <a:tailEnd/>
-                    </a:ln>
                   </pic:spPr>
                 </pic:pic>
               </a:graphicData>
@@ -2114,8 +3542,45 @@
           <w:szCs w:val="24"/>
           <w:lang w:val="en-US"/>
         </w:rPr>
-        <w:t xml:space="preserve"> Tabel Artikel</w:t>
-      </w:r>
+        <w:t xml:space="preserve"> </w:t>
+      </w:r>
+      <w:proofErr w:type="spellStart"/>
+      <w:r>
+        <w:rPr>
+          <w:rFonts w:ascii="Times New Roman" w:hAnsi="Times New Roman"/>
+          <w:i/>
+          <w:color w:val="FF0000"/>
+          <w:sz w:val="24"/>
+          <w:szCs w:val="24"/>
+          <w:lang w:val="en-US"/>
+        </w:rPr>
+        <w:t>Tabel</w:t>
+      </w:r>
+      <w:proofErr w:type="spellEnd"/>
+      <w:r>
+        <w:rPr>
+          <w:rFonts w:ascii="Times New Roman" w:hAnsi="Times New Roman"/>
+          <w:i/>
+          <w:color w:val="FF0000"/>
+          <w:sz w:val="24"/>
+          <w:szCs w:val="24"/>
+          <w:lang w:val="en-US"/>
+        </w:rPr>
+        <w:t xml:space="preserve"> </w:t>
+      </w:r>
+      <w:proofErr w:type="spellStart"/>
+      <w:r>
+        <w:rPr>
+          <w:rFonts w:ascii="Times New Roman" w:hAnsi="Times New Roman"/>
+          <w:i/>
+          <w:color w:val="FF0000"/>
+          <w:sz w:val="24"/>
+          <w:szCs w:val="24"/>
+          <w:lang w:val="en-US"/>
+        </w:rPr>
+        <w:t>Artikel</w:t>
+      </w:r>
+      <w:proofErr w:type="spellEnd"/>
     </w:p>
     <w:p>
       <w:pPr>
@@ -2217,7 +3682,17 @@
           <w:sz w:val="24"/>
           <w:szCs w:val="24"/>
         </w:rPr>
-        <w:t xml:space="preserve">Perangkat lunak yang telah dibuat tidak akan berjalan dengan seharusnya, jika belum dilakukan pengujian. Ini bertujuan untuk mencari kesalahan-kesalahan yang terjadi pada perangkat lunak. Nantinya, dari kesalahan yang terjadi dibuat suatu pemecahan masalah sehingga dapat meminimalisir kesalahan. Pengujian ini dapat dilakukan pada tiap-tiap modul halaman web untuk meyakinkan bahwa halaman </w:t>
+        <w:t xml:space="preserve">Perangkat lunak yang telah dibuat tidak akan berjalan dengan seharusnya, jika belum dilakukan pengujian. Ini bertujuan untuk mencari kesalahan-kesalahan yang terjadi pada perangkat lunak. Nantinya, dari kesalahan yang terjadi dibuat suatu pemecahan masalah sehingga dapat meminimalisir kesalahan. Pengujian ini dapat dilakukan pada tiap-tiap modul halaman web untuk meyakinkan bahwa </w:t>
+      </w:r>
+      <w:r>
+        <w:rPr>
+          <w:rFonts w:ascii="Times New Roman" w:hAnsi="Times New Roman"/>
+          <w:color w:val="FF0000"/>
+          <w:sz w:val="24"/>
+          <w:szCs w:val="24"/>
+        </w:rPr>
+        <w:lastRenderedPageBreak/>
+        <w:t xml:space="preserve">halaman </w:t>
       </w:r>
       <w:r>
         <w:rPr>
@@ -2395,8 +3870,20 @@
           <w:szCs w:val="24"/>
           <w:lang w:val="en-US"/>
         </w:rPr>
-        <w:t xml:space="preserve"> pengujian</w:t>
-      </w:r>
+        <w:t xml:space="preserve"> </w:t>
+      </w:r>
+      <w:proofErr w:type="spellStart"/>
+      <w:r>
+        <w:rPr>
+          <w:rFonts w:ascii="Times New Roman" w:hAnsi="Times New Roman" w:cs="Times New Roman"/>
+          <w:color w:val="FF0000"/>
+          <w:sz w:val="24"/>
+          <w:szCs w:val="24"/>
+          <w:lang w:val="en-US"/>
+        </w:rPr>
+        <w:t>pengujian</w:t>
+      </w:r>
+      <w:proofErr w:type="spellEnd"/>
       <w:r>
         <w:rPr>
           <w:rFonts w:ascii="Times New Roman" w:hAnsi="Times New Roman" w:cs="Times New Roman"/>
@@ -2501,7 +3988,6 @@
                 <w:color w:val="FF0000"/>
                 <w:lang w:val="en-US"/>
               </w:rPr>
-              <w:lastRenderedPageBreak/>
               <w:t>No</w:t>
             </w:r>
           </w:p>
@@ -3916,8 +5402,20 @@
           <w:szCs w:val="24"/>
           <w:lang w:val="en-US"/>
         </w:rPr>
-        <w:t xml:space="preserve"> pengujian</w:t>
-      </w:r>
+        <w:t xml:space="preserve"> </w:t>
+      </w:r>
+      <w:proofErr w:type="spellStart"/>
+      <w:r>
+        <w:rPr>
+          <w:rFonts w:ascii="Times New Roman" w:hAnsi="Times New Roman" w:cs="Times New Roman"/>
+          <w:color w:val="FF0000"/>
+          <w:sz w:val="24"/>
+          <w:szCs w:val="24"/>
+          <w:lang w:val="en-US"/>
+        </w:rPr>
+        <w:t>pengujian</w:t>
+      </w:r>
+      <w:proofErr w:type="spellEnd"/>
       <w:r>
         <w:rPr>
           <w:rFonts w:ascii="Times New Roman" w:hAnsi="Times New Roman" w:cs="Times New Roman"/>
@@ -3927,6 +5425,7 @@
         </w:rPr>
         <w:t xml:space="preserve"> halamaan </w:t>
       </w:r>
+      <w:proofErr w:type="spellStart"/>
       <w:r>
         <w:rPr>
           <w:rFonts w:ascii="Times New Roman" w:hAnsi="Times New Roman" w:cs="Times New Roman"/>
@@ -3937,6 +5436,7 @@
         </w:rPr>
         <w:t>konten</w:t>
       </w:r>
+      <w:proofErr w:type="spellEnd"/>
       <w:r>
         <w:rPr>
           <w:rFonts w:ascii="Times New Roman" w:hAnsi="Times New Roman" w:cs="Times New Roman"/>
@@ -4052,6 +5552,7 @@
                 <w:color w:val="FF0000"/>
                 <w:lang w:val="en-US"/>
               </w:rPr>
+              <w:lastRenderedPageBreak/>
               <w:t>No</w:t>
             </w:r>
           </w:p>
@@ -5120,8 +6621,20 @@
           <w:szCs w:val="24"/>
           <w:lang w:val="en-US"/>
         </w:rPr>
-        <w:t xml:space="preserve"> pengujian</w:t>
-      </w:r>
+        <w:t xml:space="preserve"> </w:t>
+      </w:r>
+      <w:proofErr w:type="spellStart"/>
+      <w:r>
+        <w:rPr>
+          <w:rFonts w:ascii="Times New Roman" w:hAnsi="Times New Roman" w:cs="Times New Roman"/>
+          <w:color w:val="FF0000"/>
+          <w:sz w:val="24"/>
+          <w:szCs w:val="24"/>
+          <w:lang w:val="en-US"/>
+        </w:rPr>
+        <w:t>pengujian</w:t>
+      </w:r>
+      <w:proofErr w:type="spellEnd"/>
       <w:r>
         <w:rPr>
           <w:rFonts w:ascii="Times New Roman" w:hAnsi="Times New Roman" w:cs="Times New Roman"/>
@@ -5151,7 +6664,6 @@
           <w:color w:val="FF0000"/>
           <w:sz w:val="24"/>
           <w:szCs w:val="24"/>
-          <w:lang w:val="en-US"/>
         </w:rPr>
       </w:pPr>
       <w:r>
@@ -5173,8 +6685,19 @@
         </w:rPr>
         <w:t xml:space="preserve"> Uji Kelola Isi Konten</w:t>
       </w:r>
-      <w:bookmarkStart w:id="0" w:name="_GoBack"/>
-      <w:bookmarkEnd w:id="0"/>
+    </w:p>
+    <w:p>
+      <w:pPr>
+        <w:spacing w:before="240" w:after="0" w:line="480" w:lineRule="auto"/>
+        <w:jc w:val="center"/>
+        <w:rPr>
+          <w:rFonts w:ascii="Times New Roman" w:hAnsi="Times New Roman" w:cs="Times New Roman"/>
+          <w:color w:val="FF0000"/>
+          <w:sz w:val="24"/>
+          <w:szCs w:val="24"/>
+          <w:lang w:val="en-US"/>
+        </w:rPr>
+      </w:pPr>
     </w:p>
     <w:tbl>
       <w:tblPr>
@@ -6626,7 +8149,7 @@
 </file>
 
 <file path=word/endnotes.xml><?xml version="1.0" encoding="utf-8"?>
-<w:endnotes xmlns:wpc="http://schemas.microsoft.com/office/word/2010/wordprocessingCanvas" xmlns:mc="http://schemas.openxmlformats.org/markup-compatibility/2006" xmlns:o="urn:schemas-microsoft-com:office:office" xmlns:r="http://schemas.openxmlformats.org/officeDocument/2006/relationships" xmlns:m="http://schemas.openxmlformats.org/officeDocument/2006/math" xmlns:v="urn:schemas-microsoft-com:vml" xmlns:wp14="http://schemas.microsoft.com/office/word/2010/wordprocessingDrawing" xmlns:wp="http://schemas.openxmlformats.org/drawingml/2006/wordprocessingDrawing" xmlns:w10="urn:schemas-microsoft-com:office:word" xmlns:w="http://schemas.openxmlformats.org/wordprocessingml/2006/main" xmlns:w14="http://schemas.microsoft.com/office/word/2010/wordml" xmlns:w15="http://schemas.microsoft.com/office/word/2012/wordml" xmlns:wpg="http://schemas.microsoft.com/office/word/2010/wordprocessingGroup" xmlns:wpi="http://schemas.microsoft.com/office/word/2010/wordprocessingInk" xmlns:wne="http://schemas.microsoft.com/office/word/2006/wordml" xmlns:wps="http://schemas.microsoft.com/office/word/2010/wordprocessingShape" mc:Ignorable="w14 w15 wp14">
+<w:endnotes xmlns:wpc="http://schemas.microsoft.com/office/word/2010/wordprocessingCanvas" xmlns:cx="http://schemas.microsoft.com/office/drawing/2014/chartex" xmlns:cx1="http://schemas.microsoft.com/office/drawing/2015/9/8/chartex" xmlns:cx2="http://schemas.microsoft.com/office/drawing/2015/10/21/chartex" xmlns:cx3="http://schemas.microsoft.com/office/drawing/2016/5/9/chartex" xmlns:cx4="http://schemas.microsoft.com/office/drawing/2016/5/10/chartex" xmlns:cx5="http://schemas.microsoft.com/office/drawing/2016/5/11/chartex" xmlns:cx6="http://schemas.microsoft.com/office/drawing/2016/5/12/chartex" xmlns:cx7="http://schemas.microsoft.com/office/drawing/2016/5/13/chartex" xmlns:cx8="http://schemas.microsoft.com/office/drawing/2016/5/14/chartex" xmlns:mc="http://schemas.openxmlformats.org/markup-compatibility/2006" xmlns:aink="http://schemas.microsoft.com/office/drawing/2016/ink" xmlns:am3d="http://schemas.microsoft.com/office/drawing/2017/model3d" xmlns:o="urn:schemas-microsoft-com:office:office" xmlns:r="http://schemas.openxmlformats.org/officeDocument/2006/relationships" xmlns:m="http://schemas.openxmlformats.org/officeDocument/2006/math" xmlns:v="urn:schemas-microsoft-com:vml" xmlns:wp14="http://schemas.microsoft.com/office/word/2010/wordprocessingDrawing" xmlns:wp="http://schemas.openxmlformats.org/drawingml/2006/wordprocessingDrawing" xmlns:w10="urn:schemas-microsoft-com:office:word" xmlns:w="http://schemas.openxmlformats.org/wordprocessingml/2006/main" xmlns:w14="http://schemas.microsoft.com/office/word/2010/wordml" xmlns:w15="http://schemas.microsoft.com/office/word/2012/wordml" xmlns:w16cid="http://schemas.microsoft.com/office/word/2016/wordml/cid" xmlns:w16se="http://schemas.microsoft.com/office/word/2015/wordml/symex" xmlns:wpg="http://schemas.microsoft.com/office/word/2010/wordprocessingGroup" xmlns:wpi="http://schemas.microsoft.com/office/word/2010/wordprocessingInk" xmlns:wne="http://schemas.microsoft.com/office/word/2006/wordml" xmlns:wps="http://schemas.microsoft.com/office/word/2010/wordprocessingShape" mc:Ignorable="w14 w15 w16se w16cid wp14">
   <w:endnote w:type="separator" w:id="-1">
     <w:p>
       <w:pPr>
@@ -6651,7 +8174,7 @@
 </file>
 
 <file path=word/footer1.xml><?xml version="1.0" encoding="utf-8"?>
-<w:ftr xmlns:wpc="http://schemas.microsoft.com/office/word/2010/wordprocessingCanvas" xmlns:mc="http://schemas.openxmlformats.org/markup-compatibility/2006" xmlns:o="urn:schemas-microsoft-com:office:office" xmlns:r="http://schemas.openxmlformats.org/officeDocument/2006/relationships" xmlns:m="http://schemas.openxmlformats.org/officeDocument/2006/math" xmlns:v="urn:schemas-microsoft-com:vml" xmlns:wp14="http://schemas.microsoft.com/office/word/2010/wordprocessingDrawing" xmlns:wp="http://schemas.openxmlformats.org/drawingml/2006/wordprocessingDrawing" xmlns:w10="urn:schemas-microsoft-com:office:word" xmlns:w="http://schemas.openxmlformats.org/wordprocessingml/2006/main" xmlns:w14="http://schemas.microsoft.com/office/word/2010/wordml" xmlns:w15="http://schemas.microsoft.com/office/word/2012/wordml" xmlns:wpg="http://schemas.microsoft.com/office/word/2010/wordprocessingGroup" xmlns:wpi="http://schemas.microsoft.com/office/word/2010/wordprocessingInk" xmlns:wne="http://schemas.microsoft.com/office/word/2006/wordml" xmlns:wps="http://schemas.microsoft.com/office/word/2010/wordprocessingShape" mc:Ignorable="w14 w15 wp14">
+<w:ftr xmlns:wpc="http://schemas.microsoft.com/office/word/2010/wordprocessingCanvas" xmlns:cx="http://schemas.microsoft.com/office/drawing/2014/chartex" xmlns:cx1="http://schemas.microsoft.com/office/drawing/2015/9/8/chartex" xmlns:cx2="http://schemas.microsoft.com/office/drawing/2015/10/21/chartex" xmlns:cx3="http://schemas.microsoft.com/office/drawing/2016/5/9/chartex" xmlns:cx4="http://schemas.microsoft.com/office/drawing/2016/5/10/chartex" xmlns:cx5="http://schemas.microsoft.com/office/drawing/2016/5/11/chartex" xmlns:cx6="http://schemas.microsoft.com/office/drawing/2016/5/12/chartex" xmlns:cx7="http://schemas.microsoft.com/office/drawing/2016/5/13/chartex" xmlns:cx8="http://schemas.microsoft.com/office/drawing/2016/5/14/chartex" xmlns:mc="http://schemas.openxmlformats.org/markup-compatibility/2006" xmlns:aink="http://schemas.microsoft.com/office/drawing/2016/ink" xmlns:am3d="http://schemas.microsoft.com/office/drawing/2017/model3d" xmlns:o="urn:schemas-microsoft-com:office:office" xmlns:r="http://schemas.openxmlformats.org/officeDocument/2006/relationships" xmlns:m="http://schemas.openxmlformats.org/officeDocument/2006/math" xmlns:v="urn:schemas-microsoft-com:vml" xmlns:wp14="http://schemas.microsoft.com/office/word/2010/wordprocessingDrawing" xmlns:wp="http://schemas.openxmlformats.org/drawingml/2006/wordprocessingDrawing" xmlns:w10="urn:schemas-microsoft-com:office:word" xmlns:w="http://schemas.openxmlformats.org/wordprocessingml/2006/main" xmlns:w14="http://schemas.microsoft.com/office/word/2010/wordml" xmlns:w15="http://schemas.microsoft.com/office/word/2012/wordml" xmlns:w16cid="http://schemas.microsoft.com/office/word/2016/wordml/cid" xmlns:w16se="http://schemas.microsoft.com/office/word/2015/wordml/symex" xmlns:wpg="http://schemas.microsoft.com/office/word/2010/wordprocessingGroup" xmlns:wpi="http://schemas.microsoft.com/office/word/2010/wordprocessingInk" xmlns:wne="http://schemas.microsoft.com/office/word/2006/wordml" xmlns:wps="http://schemas.microsoft.com/office/word/2010/wordprocessingShape" mc:Ignorable="w14 w15 w16se w16cid wp14">
   <w:sdt>
     <w:sdtPr>
       <w:id w:val="21296664"/>
@@ -6685,7 +8208,7 @@
 </file>
 
 <file path=word/footnotes.xml><?xml version="1.0" encoding="utf-8"?>
-<w:footnotes xmlns:wpc="http://schemas.microsoft.com/office/word/2010/wordprocessingCanvas" xmlns:mc="http://schemas.openxmlformats.org/markup-compatibility/2006" xmlns:o="urn:schemas-microsoft-com:office:office" xmlns:r="http://schemas.openxmlformats.org/officeDocument/2006/relationships" xmlns:m="http://schemas.openxmlformats.org/officeDocument/2006/math" xmlns:v="urn:schemas-microsoft-com:vml" xmlns:wp14="http://schemas.microsoft.com/office/word/2010/wordprocessingDrawing" xmlns:wp="http://schemas.openxmlformats.org/drawingml/2006/wordprocessingDrawing" xmlns:w10="urn:schemas-microsoft-com:office:word" xmlns:w="http://schemas.openxmlformats.org/wordprocessingml/2006/main" xmlns:w14="http://schemas.microsoft.com/office/word/2010/wordml" xmlns:w15="http://schemas.microsoft.com/office/word/2012/wordml" xmlns:wpg="http://schemas.microsoft.com/office/word/2010/wordprocessingGroup" xmlns:wpi="http://schemas.microsoft.com/office/word/2010/wordprocessingInk" xmlns:wne="http://schemas.microsoft.com/office/word/2006/wordml" xmlns:wps="http://schemas.microsoft.com/office/word/2010/wordprocessingShape" mc:Ignorable="w14 w15 wp14">
+<w:footnotes xmlns:wpc="http://schemas.microsoft.com/office/word/2010/wordprocessingCanvas" xmlns:cx="http://schemas.microsoft.com/office/drawing/2014/chartex" xmlns:cx1="http://schemas.microsoft.com/office/drawing/2015/9/8/chartex" xmlns:cx2="http://schemas.microsoft.com/office/drawing/2015/10/21/chartex" xmlns:cx3="http://schemas.microsoft.com/office/drawing/2016/5/9/chartex" xmlns:cx4="http://schemas.microsoft.com/office/drawing/2016/5/10/chartex" xmlns:cx5="http://schemas.microsoft.com/office/drawing/2016/5/11/chartex" xmlns:cx6="http://schemas.microsoft.com/office/drawing/2016/5/12/chartex" xmlns:cx7="http://schemas.microsoft.com/office/drawing/2016/5/13/chartex" xmlns:cx8="http://schemas.microsoft.com/office/drawing/2016/5/14/chartex" xmlns:mc="http://schemas.openxmlformats.org/markup-compatibility/2006" xmlns:aink="http://schemas.microsoft.com/office/drawing/2016/ink" xmlns:am3d="http://schemas.microsoft.com/office/drawing/2017/model3d" xmlns:o="urn:schemas-microsoft-com:office:office" xmlns:r="http://schemas.openxmlformats.org/officeDocument/2006/relationships" xmlns:m="http://schemas.openxmlformats.org/officeDocument/2006/math" xmlns:v="urn:schemas-microsoft-com:vml" xmlns:wp14="http://schemas.microsoft.com/office/word/2010/wordprocessingDrawing" xmlns:wp="http://schemas.openxmlformats.org/drawingml/2006/wordprocessingDrawing" xmlns:w10="urn:schemas-microsoft-com:office:word" xmlns:w="http://schemas.openxmlformats.org/wordprocessingml/2006/main" xmlns:w14="http://schemas.microsoft.com/office/word/2010/wordml" xmlns:w15="http://schemas.microsoft.com/office/word/2012/wordml" xmlns:w16cid="http://schemas.microsoft.com/office/word/2016/wordml/cid" xmlns:w16se="http://schemas.microsoft.com/office/word/2015/wordml/symex" xmlns:wpg="http://schemas.microsoft.com/office/word/2010/wordprocessingGroup" xmlns:wpi="http://schemas.microsoft.com/office/word/2010/wordprocessingInk" xmlns:wne="http://schemas.microsoft.com/office/word/2006/wordml" xmlns:wps="http://schemas.microsoft.com/office/word/2010/wordprocessingShape" mc:Ignorable="w14 w15 w16se w16cid wp14">
   <w:footnote w:type="separator" w:id="-1">
     <w:p>
       <w:pPr>
@@ -6710,7 +8233,7 @@
 </file>
 
 <file path=word/header1.xml><?xml version="1.0" encoding="utf-8"?>
-<w:hdr xmlns:wpc="http://schemas.microsoft.com/office/word/2010/wordprocessingCanvas" xmlns:mc="http://schemas.openxmlformats.org/markup-compatibility/2006" xmlns:o="urn:schemas-microsoft-com:office:office" xmlns:r="http://schemas.openxmlformats.org/officeDocument/2006/relationships" xmlns:m="http://schemas.openxmlformats.org/officeDocument/2006/math" xmlns:v="urn:schemas-microsoft-com:vml" xmlns:wp14="http://schemas.microsoft.com/office/word/2010/wordprocessingDrawing" xmlns:wp="http://schemas.openxmlformats.org/drawingml/2006/wordprocessingDrawing" xmlns:w10="urn:schemas-microsoft-com:office:word" xmlns:w="http://schemas.openxmlformats.org/wordprocessingml/2006/main" xmlns:w14="http://schemas.microsoft.com/office/word/2010/wordml" xmlns:w15="http://schemas.microsoft.com/office/word/2012/wordml" xmlns:wpg="http://schemas.microsoft.com/office/word/2010/wordprocessingGroup" xmlns:wpi="http://schemas.microsoft.com/office/word/2010/wordprocessingInk" xmlns:wne="http://schemas.microsoft.com/office/word/2006/wordml" xmlns:wps="http://schemas.microsoft.com/office/word/2010/wordprocessingShape" mc:Ignorable="w14 w15 wp14">
+<w:hdr xmlns:wpc="http://schemas.microsoft.com/office/word/2010/wordprocessingCanvas" xmlns:cx="http://schemas.microsoft.com/office/drawing/2014/chartex" xmlns:cx1="http://schemas.microsoft.com/office/drawing/2015/9/8/chartex" xmlns:cx2="http://schemas.microsoft.com/office/drawing/2015/10/21/chartex" xmlns:cx3="http://schemas.microsoft.com/office/drawing/2016/5/9/chartex" xmlns:cx4="http://schemas.microsoft.com/office/drawing/2016/5/10/chartex" xmlns:cx5="http://schemas.microsoft.com/office/drawing/2016/5/11/chartex" xmlns:cx6="http://schemas.microsoft.com/office/drawing/2016/5/12/chartex" xmlns:cx7="http://schemas.microsoft.com/office/drawing/2016/5/13/chartex" xmlns:cx8="http://schemas.microsoft.com/office/drawing/2016/5/14/chartex" xmlns:mc="http://schemas.openxmlformats.org/markup-compatibility/2006" xmlns:aink="http://schemas.microsoft.com/office/drawing/2016/ink" xmlns:am3d="http://schemas.microsoft.com/office/drawing/2017/model3d" xmlns:o="urn:schemas-microsoft-com:office:office" xmlns:r="http://schemas.openxmlformats.org/officeDocument/2006/relationships" xmlns:m="http://schemas.openxmlformats.org/officeDocument/2006/math" xmlns:v="urn:schemas-microsoft-com:vml" xmlns:wp14="http://schemas.microsoft.com/office/word/2010/wordprocessingDrawing" xmlns:wp="http://schemas.openxmlformats.org/drawingml/2006/wordprocessingDrawing" xmlns:w10="urn:schemas-microsoft-com:office:word" xmlns:w="http://schemas.openxmlformats.org/wordprocessingml/2006/main" xmlns:w14="http://schemas.microsoft.com/office/word/2010/wordml" xmlns:w15="http://schemas.microsoft.com/office/word/2012/wordml" xmlns:w16cid="http://schemas.microsoft.com/office/word/2016/wordml/cid" xmlns:w16se="http://schemas.microsoft.com/office/word/2015/wordml/symex" xmlns:wpg="http://schemas.microsoft.com/office/word/2010/wordprocessingGroup" xmlns:wpi="http://schemas.microsoft.com/office/word/2010/wordprocessingInk" xmlns:wne="http://schemas.microsoft.com/office/word/2006/wordml" xmlns:wps="http://schemas.microsoft.com/office/word/2010/wordprocessingShape" mc:Ignorable="w14 w15 w16se w16cid wp14">
   <w:sdt>
     <w:sdtPr>
       <w:id w:val="21296668"/>
@@ -6759,8 +8282,8 @@
 </file>
 
 <file path=word/numbering.xml><?xml version="1.0" encoding="utf-8"?>
-<w:numbering xmlns:wpc="http://schemas.microsoft.com/office/word/2010/wordprocessingCanvas" xmlns:mc="http://schemas.openxmlformats.org/markup-compatibility/2006" xmlns:o="urn:schemas-microsoft-com:office:office" xmlns:r="http://schemas.openxmlformats.org/officeDocument/2006/relationships" xmlns:m="http://schemas.openxmlformats.org/officeDocument/2006/math" xmlns:v="urn:schemas-microsoft-com:vml" xmlns:wp14="http://schemas.microsoft.com/office/word/2010/wordprocessingDrawing" xmlns:wp="http://schemas.openxmlformats.org/drawingml/2006/wordprocessingDrawing" xmlns:w10="urn:schemas-microsoft-com:office:word" xmlns:w="http://schemas.openxmlformats.org/wordprocessingml/2006/main" xmlns:w14="http://schemas.microsoft.com/office/word/2010/wordml" xmlns:w15="http://schemas.microsoft.com/office/word/2012/wordml" xmlns:wpg="http://schemas.microsoft.com/office/word/2010/wordprocessingGroup" xmlns:wpi="http://schemas.microsoft.com/office/word/2010/wordprocessingInk" xmlns:wne="http://schemas.microsoft.com/office/word/2006/wordml" xmlns:wps="http://schemas.microsoft.com/office/word/2010/wordprocessingShape" mc:Ignorable="w14 w15 wp14">
-  <w:abstractNum w:abstractNumId="0">
+<w:numbering xmlns:wpc="http://schemas.microsoft.com/office/word/2010/wordprocessingCanvas" xmlns:cx="http://schemas.microsoft.com/office/drawing/2014/chartex" xmlns:cx1="http://schemas.microsoft.com/office/drawing/2015/9/8/chartex" xmlns:cx2="http://schemas.microsoft.com/office/drawing/2015/10/21/chartex" xmlns:cx3="http://schemas.microsoft.com/office/drawing/2016/5/9/chartex" xmlns:cx4="http://schemas.microsoft.com/office/drawing/2016/5/10/chartex" xmlns:cx5="http://schemas.microsoft.com/office/drawing/2016/5/11/chartex" xmlns:cx6="http://schemas.microsoft.com/office/drawing/2016/5/12/chartex" xmlns:cx7="http://schemas.microsoft.com/office/drawing/2016/5/13/chartex" xmlns:cx8="http://schemas.microsoft.com/office/drawing/2016/5/14/chartex" xmlns:mc="http://schemas.openxmlformats.org/markup-compatibility/2006" xmlns:aink="http://schemas.microsoft.com/office/drawing/2016/ink" xmlns:am3d="http://schemas.microsoft.com/office/drawing/2017/model3d" xmlns:o="urn:schemas-microsoft-com:office:office" xmlns:r="http://schemas.openxmlformats.org/officeDocument/2006/relationships" xmlns:m="http://schemas.openxmlformats.org/officeDocument/2006/math" xmlns:v="urn:schemas-microsoft-com:vml" xmlns:wp14="http://schemas.microsoft.com/office/word/2010/wordprocessingDrawing" xmlns:wp="http://schemas.openxmlformats.org/drawingml/2006/wordprocessingDrawing" xmlns:w10="urn:schemas-microsoft-com:office:word" xmlns:w="http://schemas.openxmlformats.org/wordprocessingml/2006/main" xmlns:w14="http://schemas.microsoft.com/office/word/2010/wordml" xmlns:w15="http://schemas.microsoft.com/office/word/2012/wordml" xmlns:w16cid="http://schemas.microsoft.com/office/word/2016/wordml/cid" xmlns:w16se="http://schemas.microsoft.com/office/word/2015/wordml/symex" xmlns:wpg="http://schemas.microsoft.com/office/word/2010/wordprocessingGroup" xmlns:wpi="http://schemas.microsoft.com/office/word/2010/wordprocessingInk" xmlns:wne="http://schemas.microsoft.com/office/word/2006/wordml" xmlns:wps="http://schemas.microsoft.com/office/word/2010/wordprocessingShape" mc:Ignorable="w14 w15 w16se w16cid wp14">
+  <w:abstractNum w:abstractNumId="0" w15:restartNumberingAfterBreak="0">
     <w:nsid w:val="05443F07"/>
     <w:multiLevelType w:val="hybridMultilevel"/>
     <w:tmpl w:val="0722EE24"/>
@@ -6850,7 +8373,7 @@
       </w:pPr>
     </w:lvl>
   </w:abstractNum>
-  <w:abstractNum w:abstractNumId="1">
+  <w:abstractNum w:abstractNumId="1" w15:restartNumberingAfterBreak="0">
     <w:nsid w:val="126E4C9B"/>
     <w:multiLevelType w:val="hybridMultilevel"/>
     <w:tmpl w:val="4F1EAE68"/>
@@ -6939,7 +8462,7 @@
       </w:pPr>
     </w:lvl>
   </w:abstractNum>
-  <w:abstractNum w:abstractNumId="2">
+  <w:abstractNum w:abstractNumId="2" w15:restartNumberingAfterBreak="0">
     <w:nsid w:val="20081893"/>
     <w:multiLevelType w:val="multilevel"/>
     <w:tmpl w:val="C658A958"/>
@@ -7061,7 +8584,7 @@
       </w:rPr>
     </w:lvl>
   </w:abstractNum>
-  <w:abstractNum w:abstractNumId="3">
+  <w:abstractNum w:abstractNumId="3" w15:restartNumberingAfterBreak="0">
     <w:nsid w:val="25B832BF"/>
     <w:multiLevelType w:val="hybridMultilevel"/>
     <w:tmpl w:val="2E26DA2E"/>
@@ -7150,7 +8673,7 @@
       </w:pPr>
     </w:lvl>
   </w:abstractNum>
-  <w:abstractNum w:abstractNumId="4">
+  <w:abstractNum w:abstractNumId="4" w15:restartNumberingAfterBreak="0">
     <w:nsid w:val="2B842AA3"/>
     <w:multiLevelType w:val="hybridMultilevel"/>
     <w:tmpl w:val="BBAADC8C"/>
@@ -7236,7 +8759,7 @@
       </w:pPr>
     </w:lvl>
   </w:abstractNum>
-  <w:abstractNum w:abstractNumId="5">
+  <w:abstractNum w:abstractNumId="5" w15:restartNumberingAfterBreak="0">
     <w:nsid w:val="34EF04B4"/>
     <w:multiLevelType w:val="hybridMultilevel"/>
     <w:tmpl w:val="74A43E2E"/>
@@ -7349,7 +8872,7 @@
       </w:rPr>
     </w:lvl>
   </w:abstractNum>
-  <w:abstractNum w:abstractNumId="6">
+  <w:abstractNum w:abstractNumId="6" w15:restartNumberingAfterBreak="0">
     <w:nsid w:val="36CD1F30"/>
     <w:multiLevelType w:val="hybridMultilevel"/>
     <w:tmpl w:val="E3D4BA4C"/>
@@ -7463,7 +8986,7 @@
       </w:rPr>
     </w:lvl>
   </w:abstractNum>
-  <w:abstractNum w:abstractNumId="7">
+  <w:abstractNum w:abstractNumId="7" w15:restartNumberingAfterBreak="0">
     <w:nsid w:val="37DE7512"/>
     <w:multiLevelType w:val="hybridMultilevel"/>
     <w:tmpl w:val="673A7458"/>
@@ -7552,7 +9075,7 @@
       </w:pPr>
     </w:lvl>
   </w:abstractNum>
-  <w:abstractNum w:abstractNumId="8">
+  <w:abstractNum w:abstractNumId="8" w15:restartNumberingAfterBreak="0">
     <w:nsid w:val="3D1B6B18"/>
     <w:multiLevelType w:val="hybridMultilevel"/>
     <w:tmpl w:val="F83EEDCE"/>
@@ -7641,7 +9164,7 @@
       </w:pPr>
     </w:lvl>
   </w:abstractNum>
-  <w:abstractNum w:abstractNumId="9">
+  <w:abstractNum w:abstractNumId="9" w15:restartNumberingAfterBreak="0">
     <w:nsid w:val="4614343B"/>
     <w:multiLevelType w:val="hybridMultilevel"/>
     <w:tmpl w:val="03CCFD86"/>
@@ -7727,7 +9250,7 @@
       </w:pPr>
     </w:lvl>
   </w:abstractNum>
-  <w:abstractNum w:abstractNumId="10">
+  <w:abstractNum w:abstractNumId="10" w15:restartNumberingAfterBreak="0">
     <w:nsid w:val="4B774860"/>
     <w:multiLevelType w:val="hybridMultilevel"/>
     <w:tmpl w:val="C12C5FC8"/>
@@ -7816,7 +9339,7 @@
       </w:pPr>
     </w:lvl>
   </w:abstractNum>
-  <w:abstractNum w:abstractNumId="11">
+  <w:abstractNum w:abstractNumId="11" w15:restartNumberingAfterBreak="0">
     <w:nsid w:val="53EB21B5"/>
     <w:multiLevelType w:val="multilevel"/>
     <w:tmpl w:val="B7444664"/>
@@ -7929,7 +9452,7 @@
       </w:rPr>
     </w:lvl>
   </w:abstractNum>
-  <w:abstractNum w:abstractNumId="12">
+  <w:abstractNum w:abstractNumId="12" w15:restartNumberingAfterBreak="0">
     <w:nsid w:val="56DD197B"/>
     <w:multiLevelType w:val="hybridMultilevel"/>
     <w:tmpl w:val="0FDA5E82"/>
@@ -8018,7 +9541,96 @@
       </w:pPr>
     </w:lvl>
   </w:abstractNum>
-  <w:abstractNum w:abstractNumId="13">
+  <w:abstractNum w:abstractNumId="13" w15:restartNumberingAfterBreak="0">
+    <w:nsid w:val="5BA92B71"/>
+    <w:multiLevelType w:val="hybridMultilevel"/>
+    <w:tmpl w:val="29B0B5D2"/>
+    <w:lvl w:ilvl="0" w:tplc="A7329E22">
+      <w:start w:val="2"/>
+      <w:numFmt w:val="decimal"/>
+      <w:lvlText w:val="%1"/>
+      <w:lvlJc w:val="left"/>
+      <w:pPr>
+        <w:ind w:left="720" w:hanging="360"/>
+      </w:pPr>
+      <w:rPr>
+        <w:rFonts w:hint="default"/>
+      </w:rPr>
+    </w:lvl>
+    <w:lvl w:ilvl="1" w:tplc="04090019" w:tentative="1">
+      <w:start w:val="1"/>
+      <w:numFmt w:val="lowerLetter"/>
+      <w:lvlText w:val="%2."/>
+      <w:lvlJc w:val="left"/>
+      <w:pPr>
+        <w:ind w:left="1440" w:hanging="360"/>
+      </w:pPr>
+    </w:lvl>
+    <w:lvl w:ilvl="2" w:tplc="0409001B" w:tentative="1">
+      <w:start w:val="1"/>
+      <w:numFmt w:val="lowerRoman"/>
+      <w:lvlText w:val="%3."/>
+      <w:lvlJc w:val="right"/>
+      <w:pPr>
+        <w:ind w:left="2160" w:hanging="180"/>
+      </w:pPr>
+    </w:lvl>
+    <w:lvl w:ilvl="3" w:tplc="0409000F" w:tentative="1">
+      <w:start w:val="1"/>
+      <w:numFmt w:val="decimal"/>
+      <w:lvlText w:val="%4."/>
+      <w:lvlJc w:val="left"/>
+      <w:pPr>
+        <w:ind w:left="2880" w:hanging="360"/>
+      </w:pPr>
+    </w:lvl>
+    <w:lvl w:ilvl="4" w:tplc="04090019" w:tentative="1">
+      <w:start w:val="1"/>
+      <w:numFmt w:val="lowerLetter"/>
+      <w:lvlText w:val="%5."/>
+      <w:lvlJc w:val="left"/>
+      <w:pPr>
+        <w:ind w:left="3600" w:hanging="360"/>
+      </w:pPr>
+    </w:lvl>
+    <w:lvl w:ilvl="5" w:tplc="0409001B" w:tentative="1">
+      <w:start w:val="1"/>
+      <w:numFmt w:val="lowerRoman"/>
+      <w:lvlText w:val="%6."/>
+      <w:lvlJc w:val="right"/>
+      <w:pPr>
+        <w:ind w:left="4320" w:hanging="180"/>
+      </w:pPr>
+    </w:lvl>
+    <w:lvl w:ilvl="6" w:tplc="0409000F" w:tentative="1">
+      <w:start w:val="1"/>
+      <w:numFmt w:val="decimal"/>
+      <w:lvlText w:val="%7."/>
+      <w:lvlJc w:val="left"/>
+      <w:pPr>
+        <w:ind w:left="5040" w:hanging="360"/>
+      </w:pPr>
+    </w:lvl>
+    <w:lvl w:ilvl="7" w:tplc="04090019" w:tentative="1">
+      <w:start w:val="1"/>
+      <w:numFmt w:val="lowerLetter"/>
+      <w:lvlText w:val="%8."/>
+      <w:lvlJc w:val="left"/>
+      <w:pPr>
+        <w:ind w:left="5760" w:hanging="360"/>
+      </w:pPr>
+    </w:lvl>
+    <w:lvl w:ilvl="8" w:tplc="0409001B" w:tentative="1">
+      <w:start w:val="1"/>
+      <w:numFmt w:val="lowerRoman"/>
+      <w:lvlText w:val="%9."/>
+      <w:lvlJc w:val="right"/>
+      <w:pPr>
+        <w:ind w:left="6480" w:hanging="180"/>
+      </w:pPr>
+    </w:lvl>
+  </w:abstractNum>
+  <w:abstractNum w:abstractNumId="14" w15:restartNumberingAfterBreak="0">
     <w:nsid w:val="61000772"/>
     <w:multiLevelType w:val="multilevel"/>
     <w:tmpl w:val="A280A894"/>
@@ -8131,7 +9743,7 @@
       </w:rPr>
     </w:lvl>
   </w:abstractNum>
-  <w:abstractNum w:abstractNumId="14">
+  <w:abstractNum w:abstractNumId="15" w15:restartNumberingAfterBreak="0">
     <w:nsid w:val="7641716B"/>
     <w:multiLevelType w:val="hybridMultilevel"/>
     <w:tmpl w:val="8F926498"/>
@@ -8247,7 +9859,7 @@
       </w:pPr>
     </w:lvl>
   </w:abstractNum>
-  <w:abstractNum w:abstractNumId="15">
+  <w:abstractNum w:abstractNumId="16" w15:restartNumberingAfterBreak="0">
     <w:nsid w:val="7C0D5C37"/>
     <w:multiLevelType w:val="hybridMultilevel"/>
     <w:tmpl w:val="E5BABE9E"/>
@@ -8336,7 +9948,7 @@
       </w:pPr>
     </w:lvl>
   </w:abstractNum>
-  <w:abstractNum w:abstractNumId="16">
+  <w:abstractNum w:abstractNumId="17" w15:restartNumberingAfterBreak="0">
     <w:nsid w:val="7F147BF8"/>
     <w:multiLevelType w:val="multilevel"/>
     <w:tmpl w:val="33940256"/>
@@ -8459,10 +10071,10 @@
     <w:abstractNumId w:val="1"/>
   </w:num>
   <w:num w:numId="4">
-    <w:abstractNumId w:val="13"/>
+    <w:abstractNumId w:val="14"/>
   </w:num>
   <w:num w:numId="5">
-    <w:abstractNumId w:val="16"/>
+    <w:abstractNumId w:val="17"/>
   </w:num>
   <w:num w:numId="6">
     <w:abstractNumId w:val="0"/>
@@ -8489,10 +10101,10 @@
     <w:abstractNumId w:val="11"/>
   </w:num>
   <w:num w:numId="14">
-    <w:abstractNumId w:val="14"/>
+    <w:abstractNumId w:val="15"/>
   </w:num>
   <w:num w:numId="15">
-    <w:abstractNumId w:val="15"/>
+    <w:abstractNumId w:val="16"/>
   </w:num>
   <w:num w:numId="16">
     <w:abstractNumId w:val="10"/>
@@ -8500,11 +10112,14 @@
   <w:num w:numId="17">
     <w:abstractNumId w:val="2"/>
   </w:num>
+  <w:num w:numId="18">
+    <w:abstractNumId w:val="13"/>
+  </w:num>
 </w:numbering>
 </file>
 
 <file path=word/styles.xml><?xml version="1.0" encoding="utf-8"?>
-<w:styles xmlns:mc="http://schemas.openxmlformats.org/markup-compatibility/2006" xmlns:r="http://schemas.openxmlformats.org/officeDocument/2006/relationships" xmlns:w="http://schemas.openxmlformats.org/wordprocessingml/2006/main" xmlns:w14="http://schemas.microsoft.com/office/word/2010/wordml" xmlns:w15="http://schemas.microsoft.com/office/word/2012/wordml" mc:Ignorable="w14 w15">
+<w:styles xmlns:mc="http://schemas.openxmlformats.org/markup-compatibility/2006" xmlns:r="http://schemas.openxmlformats.org/officeDocument/2006/relationships" xmlns:w="http://schemas.openxmlformats.org/wordprocessingml/2006/main" xmlns:w14="http://schemas.microsoft.com/office/word/2010/wordml" xmlns:w15="http://schemas.microsoft.com/office/word/2012/wordml" xmlns:w16cid="http://schemas.microsoft.com/office/word/2016/wordml/cid" xmlns:w16se="http://schemas.microsoft.com/office/word/2015/wordml/symex" mc:Ignorable="w14 w15 w16se w16cid">
   <w:docDefaults>
     <w:rPrDefault>
       <w:rPr>
@@ -8520,7 +10135,7 @@
       </w:pPr>
     </w:pPrDefault>
   </w:docDefaults>
-  <w:latentStyles w:defLockedState="0" w:defUIPriority="99" w:defSemiHidden="0" w:defUnhideWhenUsed="0" w:defQFormat="0" w:count="371">
+  <w:latentStyles w:defLockedState="0" w:defUIPriority="99" w:defSemiHidden="0" w:defUnhideWhenUsed="0" w:defQFormat="0" w:count="375">
     <w:lsdException w:name="Normal" w:uiPriority="0" w:qFormat="1"/>
     <w:lsdException w:name="heading 1" w:uiPriority="9" w:qFormat="1"/>
     <w:lsdException w:name="heading 2" w:semiHidden="1" w:uiPriority="9" w:unhideWhenUsed="1" w:qFormat="1"/>
@@ -8626,7 +10241,6 @@
     <w:lsdException w:name="HTML Sample" w:semiHidden="1" w:unhideWhenUsed="1"/>
     <w:lsdException w:name="HTML Typewriter" w:semiHidden="1" w:unhideWhenUsed="1"/>
     <w:lsdException w:name="HTML Variable" w:semiHidden="1" w:unhideWhenUsed="1"/>
-    <w:lsdException w:name="Normal Table" w:semiHidden="1" w:unhideWhenUsed="1"/>
     <w:lsdException w:name="annotation subject" w:semiHidden="1" w:unhideWhenUsed="1"/>
     <w:lsdException w:name="No List" w:semiHidden="1" w:unhideWhenUsed="1"/>
     <w:lsdException w:name="Outline List 1" w:semiHidden="1" w:unhideWhenUsed="1"/>
@@ -8670,10 +10284,8 @@
     <w:lsdException w:name="Table Elegant" w:semiHidden="1" w:unhideWhenUsed="1"/>
     <w:lsdException w:name="Table Professional" w:semiHidden="1" w:unhideWhenUsed="1"/>
     <w:lsdException w:name="Table Subtle 1" w:semiHidden="1" w:unhideWhenUsed="1"/>
-    <w:lsdException w:name="Table Subtle 2" w:semiHidden="1" w:unhideWhenUsed="1"/>
     <w:lsdException w:name="Table Web 1" w:semiHidden="1" w:unhideWhenUsed="1"/>
     <w:lsdException w:name="Table Web 2" w:semiHidden="1" w:unhideWhenUsed="1"/>
-    <w:lsdException w:name="Table Web 3" w:semiHidden="1" w:unhideWhenUsed="1"/>
     <w:lsdException w:name="Balloon Text" w:semiHidden="1" w:unhideWhenUsed="1"/>
     <w:lsdException w:name="Table Grid" w:uiPriority="59"/>
     <w:lsdException w:name="Table Theme" w:semiHidden="1" w:unhideWhenUsed="1"/>
@@ -8892,6 +10504,10 @@
     <w:lsdException w:name="List Table 5 Dark Accent 6" w:uiPriority="50"/>
     <w:lsdException w:name="List Table 6 Colorful Accent 6" w:uiPriority="51"/>
     <w:lsdException w:name="List Table 7 Colorful Accent 6" w:uiPriority="52"/>
+    <w:lsdException w:name="Mention" w:semiHidden="1" w:unhideWhenUsed="1"/>
+    <w:lsdException w:name="Smart Hyperlink" w:semiHidden="1" w:unhideWhenUsed="1"/>
+    <w:lsdException w:name="Hashtag" w:semiHidden="1" w:unhideWhenUsed="1"/>
+    <w:lsdException w:name="Unresolved Mention" w:semiHidden="1" w:unhideWhenUsed="1"/>
   </w:latentStyles>
   <w:style w:type="paragraph" w:default="1" w:styleId="Normal">
     <w:name w:val="Normal"/>
@@ -9301,7 +10917,7 @@
 </file>
 
 <file path=customXml/itemProps1.xml><?xml version="1.0" encoding="utf-8"?>
-<ds:datastoreItem xmlns:ds="http://schemas.openxmlformats.org/officeDocument/2006/customXml" ds:itemID="{6A55AE1A-124C-406D-B8C3-C17A01ADF5AE}">
+<ds:datastoreItem xmlns:ds="http://schemas.openxmlformats.org/officeDocument/2006/customXml" ds:itemID="{B19845E2-0ED0-4D70-8ED6-D276E8751EC3}">
   <ds:schemaRefs>
     <ds:schemaRef ds:uri="http://schemas.openxmlformats.org/officeDocument/2006/bibliography"/>
   </ds:schemaRefs>

</xml_diff>